<commit_message>
Lay cac thong tin tu trong post, except view, dung the classname de mai lam
</commit_message>
<xml_diff>
--- a/BAOCAO.docx
+++ b/BAOCAO.docx
@@ -1,6 +1,6 @@
 
 <file path=word/document.xml><?xml version="1.0" encoding="utf-8"?>
-<w:document xmlns:wpc="http://schemas.microsoft.com/office/word/2010/wordprocessingCanvas" xmlns:cx="http://schemas.microsoft.com/office/drawing/2014/chartex" xmlns:cx1="http://schemas.microsoft.com/office/drawing/2015/9/8/chartex" xmlns:cx2="http://schemas.microsoft.com/office/drawing/2015/10/21/chartex" xmlns:cx3="http://schemas.microsoft.com/office/drawing/2016/5/9/chartex" xmlns:cx4="http://schemas.microsoft.com/office/drawing/2016/5/10/chartex" xmlns:cx5="http://schemas.microsoft.com/office/drawing/2016/5/11/chartex" xmlns:cx6="http://schemas.microsoft.com/office/drawing/2016/5/12/chartex" xmlns:cx7="http://schemas.microsoft.com/office/drawing/2016/5/13/chartex" xmlns:cx8="http://schemas.microsoft.com/office/drawing/2016/5/14/chartex" xmlns:mc="http://schemas.openxmlformats.org/markup-compatibility/2006" xmlns:aink="http://schemas.microsoft.com/office/drawing/2016/ink" xmlns:am3d="http://schemas.microsoft.com/office/drawing/2017/model3d" xmlns:o="urn:schemas-microsoft-com:office:office" xmlns:oel="http://schemas.microsoft.com/office/2019/extlst" xmlns:r="http://schemas.openxmlformats.org/officeDocument/2006/relationships" xmlns:m="http://schemas.openxmlformats.org/officeDocument/2006/math" xmlns:v="urn:schemas-microsoft-com:vml" xmlns:wp14="http://schemas.microsoft.com/office/word/2010/wordprocessingDrawing" xmlns:wp="http://schemas.openxmlformats.org/drawingml/2006/wordprocessingDrawing" xmlns:w10="urn:schemas-microsoft-com:office:word" xmlns:w="http://schemas.openxmlformats.org/wordprocessingml/2006/main" xmlns:w14="http://schemas.microsoft.com/office/word/2010/wordml" xmlns:w15="http://schemas.microsoft.com/office/word/2012/wordml" xmlns:w16cex="http://schemas.microsoft.com/office/word/2018/wordml/cex" xmlns:w16cid="http://schemas.microsoft.com/office/word/2016/wordml/cid" xmlns:w16="http://schemas.microsoft.com/office/word/2018/wordml" xmlns:w16du="http://schemas.microsoft.com/office/word/2023/wordml/word16du" xmlns:w16sdtdh="http://schemas.microsoft.com/office/word/2020/wordml/sdtdatahash" xmlns:w16se="http://schemas.microsoft.com/office/word/2015/wordml/symex" xmlns:wpg="http://schemas.microsoft.com/office/word/2010/wordprocessingGroup" xmlns:wpi="http://schemas.microsoft.com/office/word/2010/wordprocessingInk" xmlns:wne="http://schemas.microsoft.com/office/word/2006/wordml" xmlns:wps="http://schemas.microsoft.com/office/word/2010/wordprocessingShape" mc:Ignorable="w14 w15 w16se w16cid w16 w16cex w16sdtdh w16du wp14">
+<w:document xmlns:wpc="http://schemas.microsoft.com/office/word/2010/wordprocessingCanvas" xmlns:cx="http://schemas.microsoft.com/office/drawing/2014/chartex" xmlns:mc="http://schemas.openxmlformats.org/markup-compatibility/2006" xmlns:o="urn:schemas-microsoft-com:office:office" xmlns:r="http://schemas.openxmlformats.org/officeDocument/2006/relationships" xmlns:m="http://schemas.openxmlformats.org/officeDocument/2006/math" xmlns:v="urn:schemas-microsoft-com:vml" xmlns:wp14="http://schemas.microsoft.com/office/word/2010/wordprocessingDrawing" xmlns:wp="http://schemas.openxmlformats.org/drawingml/2006/wordprocessingDrawing" xmlns:w10="urn:schemas-microsoft-com:office:word" xmlns:w="http://schemas.openxmlformats.org/wordprocessingml/2006/main" xmlns:w14="http://schemas.microsoft.com/office/word/2010/wordml" xmlns:w15="http://schemas.microsoft.com/office/word/2012/wordml" xmlns:w16se="http://schemas.microsoft.com/office/word/2015/wordml/symex" xmlns:wpg="http://schemas.microsoft.com/office/word/2010/wordprocessingGroup" xmlns:wpi="http://schemas.microsoft.com/office/word/2010/wordprocessingInk" xmlns:wne="http://schemas.microsoft.com/office/word/2006/wordml" xmlns:wps="http://schemas.microsoft.com/office/word/2010/wordprocessingShape" mc:Ignorable="w14 w15 w16se wp14">
   <w:body>
     <w:tbl>
       <w:tblPr>
@@ -46,7 +46,7 @@
                   <v:path o:extrusionok="f" gradientshapeok="t" o:connecttype="rect"/>
                   <o:lock v:ext="edit" aspectratio="t"/>
                 </v:shapetype>
-                <v:shape id="_x0000_i1025" type="#_x0000_t75" style="width:153.45pt;height:49.9pt">
+                <v:shape id="_x0000_i1025" type="#_x0000_t75" style="width:153pt;height:50pt">
                   <v:imagedata r:id="rId8" o:title="logo (CMYK)-01"/>
                 </v:shape>
               </w:pict>
@@ -469,23 +469,13 @@
           <w:lang w:val="vi-VN"/>
         </w:rPr>
       </w:pPr>
-      <w:proofErr w:type="spellStart"/>
-      <w:r>
-        <w:rPr>
-          <w:bCs/>
-          <w:sz w:val="28"/>
-          <w:szCs w:val="20"/>
-        </w:rPr>
-        <w:t>Ngành</w:t>
-      </w:r>
-      <w:proofErr w:type="spellEnd"/>
-      <w:r>
-        <w:rPr>
-          <w:bCs/>
-          <w:sz w:val="28"/>
-          <w:szCs w:val="20"/>
-        </w:rPr>
-        <w:t xml:space="preserve">: </w:t>
+      <w:r>
+        <w:rPr>
+          <w:bCs/>
+          <w:sz w:val="28"/>
+          <w:szCs w:val="20"/>
+        </w:rPr>
+        <w:t xml:space="preserve">Ngành: </w:t>
       </w:r>
       <w:r>
         <w:rPr>
@@ -653,25 +643,14 @@
         </w:rPr>
         <w:t xml:space="preserve">     </w:t>
       </w:r>
-      <w:proofErr w:type="spellStart"/>
-      <w:r>
-        <w:rPr>
-          <w:bCs/>
-          <w:sz w:val="28"/>
-          <w:szCs w:val="20"/>
-          <w:lang w:val="vi-VN"/>
-        </w:rPr>
-        <w:t>ThS.Lê</w:t>
-      </w:r>
-      <w:proofErr w:type="spellEnd"/>
-      <w:r>
-        <w:rPr>
-          <w:bCs/>
-          <w:sz w:val="28"/>
-          <w:szCs w:val="20"/>
-          <w:lang w:val="vi-VN"/>
-        </w:rPr>
-        <w:t xml:space="preserve"> Nhật Tùng</w:t>
+      <w:r>
+        <w:rPr>
+          <w:bCs/>
+          <w:sz w:val="28"/>
+          <w:szCs w:val="20"/>
+          <w:lang w:val="vi-VN"/>
+        </w:rPr>
+        <w:t>ThS.Lê Nhật Tùng</w:t>
       </w:r>
     </w:p>
     <w:p>
@@ -908,7 +887,7 @@
             <w:r>
               <w:lastRenderedPageBreak/>
               <w:pict w14:anchorId="39140027">
-                <v:shape id="_x0000_i1026" type="#_x0000_t75" style="width:153.45pt;height:49.9pt">
+                <v:shape id="_x0000_i1026" type="#_x0000_t75" style="width:153pt;height:50pt">
                   <v:imagedata r:id="rId8" o:title="logo (CMYK)-01"/>
                 </v:shape>
               </w:pict>
@@ -1286,23 +1265,13 @@
           <w:lang w:val="vi-VN"/>
         </w:rPr>
       </w:pPr>
-      <w:proofErr w:type="spellStart"/>
-      <w:r>
-        <w:rPr>
-          <w:bCs/>
-          <w:sz w:val="28"/>
-          <w:szCs w:val="20"/>
-        </w:rPr>
-        <w:t>Ngành</w:t>
-      </w:r>
-      <w:proofErr w:type="spellEnd"/>
-      <w:r>
-        <w:rPr>
-          <w:bCs/>
-          <w:sz w:val="28"/>
-          <w:szCs w:val="20"/>
-        </w:rPr>
-        <w:t xml:space="preserve">: </w:t>
+      <w:r>
+        <w:rPr>
+          <w:bCs/>
+          <w:sz w:val="28"/>
+          <w:szCs w:val="20"/>
+        </w:rPr>
+        <w:t xml:space="preserve">Ngành: </w:t>
       </w:r>
       <w:r>
         <w:rPr>
@@ -1459,27 +1428,7 @@
           <w:szCs w:val="20"/>
           <w:lang w:val="vi-VN"/>
         </w:rPr>
-        <w:t xml:space="preserve">     </w:t>
-      </w:r>
-      <w:proofErr w:type="spellStart"/>
-      <w:r>
-        <w:rPr>
-          <w:bCs/>
-          <w:sz w:val="28"/>
-          <w:szCs w:val="20"/>
-          <w:lang w:val="vi-VN"/>
-        </w:rPr>
-        <w:t>ThS.Lê</w:t>
-      </w:r>
-      <w:proofErr w:type="spellEnd"/>
-      <w:r>
-        <w:rPr>
-          <w:bCs/>
-          <w:sz w:val="28"/>
-          <w:szCs w:val="20"/>
-          <w:lang w:val="vi-VN"/>
-        </w:rPr>
-        <w:t xml:space="preserve"> Nhật Tùng</w:t>
+        <w:t xml:space="preserve">     ThS.Lê Nhật Tùng</w:t>
       </w:r>
     </w:p>
     <w:p>
@@ -1584,7 +1533,24 @@
           <w:szCs w:val="20"/>
           <w:lang w:val="vi-VN"/>
         </w:rPr>
-        <w:t xml:space="preserve">                 2286400042 - Trần Lê Vân</w:t>
+        <w:t xml:space="preserve">                 </w:t>
+      </w:r>
+      <w:r>
+        <w:rPr>
+          <w:bCs/>
+          <w:sz w:val="28"/>
+          <w:szCs w:val="20"/>
+        </w:rPr>
+        <w:t xml:space="preserve"> </w:t>
+      </w:r>
+      <w:r>
+        <w:rPr>
+          <w:bCs/>
+          <w:sz w:val="28"/>
+          <w:szCs w:val="20"/>
+          <w:lang w:val="vi-VN"/>
+        </w:rPr>
+        <w:t>2286400042 - Trần Lê Vân</w:t>
       </w:r>
     </w:p>
     <w:p>
@@ -2379,55 +2345,7 @@
           <w:szCs w:val="26"/>
           <w:lang w:val="vi-VN"/>
         </w:rPr>
-        <w:t xml:space="preserve"> </w:t>
-      </w:r>
-      <w:r>
-        <w:rPr>
-          <w:sz w:val="26"/>
-          <w:szCs w:val="26"/>
-          <w:lang w:val="vi-VN"/>
-        </w:rPr>
-        <w:t xml:space="preserve">Nếu phát hiện có bất kỳ sự gian lận nào </w:t>
-      </w:r>
-      <w:r>
-        <w:rPr>
-          <w:sz w:val="26"/>
-          <w:szCs w:val="26"/>
-          <w:lang w:val="vi-VN"/>
-        </w:rPr>
-        <w:t xml:space="preserve">chúng </w:t>
-      </w:r>
-      <w:r>
-        <w:rPr>
-          <w:sz w:val="26"/>
-          <w:szCs w:val="26"/>
-          <w:lang w:val="vi-VN"/>
-        </w:rPr>
-        <w:t xml:space="preserve">tôi xin hoàn toàn chịu trách nhiệm về nội dung bài </w:t>
-      </w:r>
-      <w:r>
-        <w:rPr>
-          <w:sz w:val="26"/>
-          <w:szCs w:val="26"/>
-          <w:lang w:val="vi-VN"/>
-        </w:rPr>
-        <w:t xml:space="preserve">báo cáo </w:t>
-      </w:r>
-      <w:r>
-        <w:rPr>
-          <w:sz w:val="26"/>
-          <w:szCs w:val="26"/>
-          <w:lang w:val="vi-VN"/>
-        </w:rPr>
-        <w:t xml:space="preserve">của </w:t>
-      </w:r>
-      <w:r>
-        <w:rPr>
-          <w:sz w:val="26"/>
-          <w:szCs w:val="26"/>
-          <w:lang w:val="vi-VN"/>
-        </w:rPr>
-        <w:t>mình.</w:t>
+        <w:t xml:space="preserve"> Nếu phát hiện có bất kỳ sự gian lận nào chúng tôi xin hoàn toàn chịu trách nhiệm về nội dung bài báo cáo của mình.</w:t>
       </w:r>
     </w:p>
     <w:p>
@@ -4661,58 +4579,8 @@
         <w:rPr>
           <w:lang w:val="en-US"/>
         </w:rPr>
-        <w:t xml:space="preserve"> </w:t>
-      </w:r>
-      <w:proofErr w:type="spellStart"/>
-      <w:r>
-        <w:rPr>
-          <w:lang w:val="en-US"/>
-        </w:rPr>
-        <w:t>Giới</w:t>
-      </w:r>
-      <w:proofErr w:type="spellEnd"/>
-      <w:r>
-        <w:rPr>
-          <w:lang w:val="en-US"/>
-        </w:rPr>
-        <w:t xml:space="preserve"> </w:t>
-      </w:r>
-      <w:proofErr w:type="spellStart"/>
-      <w:r>
-        <w:rPr>
-          <w:lang w:val="en-US"/>
-        </w:rPr>
-        <w:t>thiệu</w:t>
-      </w:r>
-      <w:proofErr w:type="spellEnd"/>
-      <w:r>
-        <w:rPr>
-          <w:lang w:val="en-US"/>
-        </w:rPr>
-        <w:t xml:space="preserve"> </w:t>
-      </w:r>
-      <w:proofErr w:type="spellStart"/>
-      <w:r>
-        <w:rPr>
-          <w:lang w:val="en-US"/>
-        </w:rPr>
-        <w:t>đề</w:t>
-      </w:r>
-      <w:proofErr w:type="spellEnd"/>
-      <w:r>
-        <w:rPr>
-          <w:lang w:val="en-US"/>
-        </w:rPr>
-        <w:t xml:space="preserve"> </w:t>
-      </w:r>
-      <w:proofErr w:type="spellStart"/>
-      <w:r>
-        <w:rPr>
-          <w:lang w:val="en-US"/>
-        </w:rPr>
-        <w:t>tài</w:t>
-      </w:r>
-      <w:proofErr w:type="spellEnd"/>
+        <w:t xml:space="preserve"> Giới thiệu đề tài</w:t>
+      </w:r>
     </w:p>
     <w:p>
       <w:pPr>
@@ -4733,156 +4601,8 @@
         <w:rPr>
           <w:lang w:val="en-US"/>
         </w:rPr>
-        <w:t xml:space="preserve"> </w:t>
-      </w:r>
-      <w:proofErr w:type="spellStart"/>
-      <w:r>
-        <w:rPr>
-          <w:lang w:val="en-US"/>
-        </w:rPr>
-        <w:t>Những</w:t>
-      </w:r>
-      <w:proofErr w:type="spellEnd"/>
-      <w:r>
-        <w:rPr>
-          <w:lang w:val="en-US"/>
-        </w:rPr>
-        <w:t xml:space="preserve"> </w:t>
-      </w:r>
-      <w:proofErr w:type="spellStart"/>
-      <w:r>
-        <w:rPr>
-          <w:lang w:val="en-US"/>
-        </w:rPr>
-        <w:t>lý</w:t>
-      </w:r>
-      <w:proofErr w:type="spellEnd"/>
-      <w:r>
-        <w:rPr>
-          <w:lang w:val="en-US"/>
-        </w:rPr>
-        <w:t xml:space="preserve"> </w:t>
-      </w:r>
-      <w:proofErr w:type="spellStart"/>
-      <w:r>
-        <w:rPr>
-          <w:lang w:val="en-US"/>
-        </w:rPr>
-        <w:t>thuyết</w:t>
-      </w:r>
-      <w:proofErr w:type="spellEnd"/>
-      <w:r>
-        <w:rPr>
-          <w:lang w:val="en-US"/>
-        </w:rPr>
-        <w:t xml:space="preserve"> </w:t>
-      </w:r>
-      <w:proofErr w:type="spellStart"/>
-      <w:r>
-        <w:rPr>
-          <w:lang w:val="en-US"/>
-        </w:rPr>
-        <w:t>và</w:t>
-      </w:r>
-      <w:proofErr w:type="spellEnd"/>
-      <w:r>
-        <w:rPr>
-          <w:lang w:val="en-US"/>
-        </w:rPr>
-        <w:t xml:space="preserve"> </w:t>
-      </w:r>
-      <w:proofErr w:type="spellStart"/>
-      <w:r>
-        <w:rPr>
-          <w:lang w:val="en-US"/>
-        </w:rPr>
-        <w:t>nghiên</w:t>
-      </w:r>
-      <w:proofErr w:type="spellEnd"/>
-      <w:r>
-        <w:rPr>
-          <w:lang w:val="en-US"/>
-        </w:rPr>
-        <w:t xml:space="preserve"> </w:t>
-      </w:r>
-      <w:proofErr w:type="spellStart"/>
-      <w:r>
-        <w:rPr>
-          <w:lang w:val="en-US"/>
-        </w:rPr>
-        <w:t>cứu</w:t>
-      </w:r>
-      <w:proofErr w:type="spellEnd"/>
-      <w:r>
-        <w:rPr>
-          <w:lang w:val="en-US"/>
-        </w:rPr>
-        <w:t xml:space="preserve"> </w:t>
-      </w:r>
-      <w:proofErr w:type="spellStart"/>
-      <w:r>
-        <w:rPr>
-          <w:lang w:val="en-US"/>
-        </w:rPr>
-        <w:t>trước</w:t>
-      </w:r>
-      <w:proofErr w:type="spellEnd"/>
-      <w:r>
-        <w:rPr>
-          <w:lang w:val="en-US"/>
-        </w:rPr>
-        <w:t xml:space="preserve"> </w:t>
-      </w:r>
-      <w:proofErr w:type="spellStart"/>
-      <w:r>
-        <w:rPr>
-          <w:lang w:val="en-US"/>
-        </w:rPr>
-        <w:t>đây</w:t>
-      </w:r>
-      <w:proofErr w:type="spellEnd"/>
-      <w:r>
-        <w:rPr>
-          <w:lang w:val="en-US"/>
-        </w:rPr>
-        <w:t xml:space="preserve"> </w:t>
-      </w:r>
-      <w:proofErr w:type="spellStart"/>
-      <w:r>
-        <w:rPr>
-          <w:lang w:val="en-US"/>
-        </w:rPr>
-        <w:t>có</w:t>
-      </w:r>
-      <w:proofErr w:type="spellEnd"/>
-      <w:r>
-        <w:rPr>
-          <w:lang w:val="en-US"/>
-        </w:rPr>
-        <w:t xml:space="preserve"> </w:t>
-      </w:r>
-      <w:proofErr w:type="spellStart"/>
-      <w:r>
-        <w:rPr>
-          <w:lang w:val="en-US"/>
-        </w:rPr>
-        <w:t>liên</w:t>
-      </w:r>
-      <w:proofErr w:type="spellEnd"/>
-      <w:r>
-        <w:rPr>
-          <w:lang w:val="en-US"/>
-        </w:rPr>
-        <w:t xml:space="preserve"> </w:t>
-      </w:r>
-      <w:proofErr w:type="spellStart"/>
-      <w:r>
-        <w:rPr>
-          <w:lang w:val="en-US"/>
-        </w:rPr>
-        <w:t>quan</w:t>
-      </w:r>
-      <w:proofErr w:type="spellEnd"/>
+        <w:t xml:space="preserve"> Những lý thuyết và nghiên cứu trước đây có liên quan</w:t>
+      </w:r>
     </w:p>
     <w:p>
       <w:pPr>
@@ -4902,58 +4622,8 @@
         <w:rPr>
           <w:lang w:val="en-US"/>
         </w:rPr>
-        <w:t xml:space="preserve"> </w:t>
-      </w:r>
-      <w:proofErr w:type="spellStart"/>
-      <w:r>
-        <w:rPr>
-          <w:lang w:val="en-US"/>
-        </w:rPr>
-        <w:t>Nhiệm</w:t>
-      </w:r>
-      <w:proofErr w:type="spellEnd"/>
-      <w:r>
-        <w:rPr>
-          <w:lang w:val="en-US"/>
-        </w:rPr>
-        <w:t xml:space="preserve"> </w:t>
-      </w:r>
-      <w:proofErr w:type="spellStart"/>
-      <w:r>
-        <w:rPr>
-          <w:lang w:val="en-US"/>
-        </w:rPr>
-        <w:t>vụ</w:t>
-      </w:r>
-      <w:proofErr w:type="spellEnd"/>
-      <w:r>
-        <w:rPr>
-          <w:lang w:val="en-US"/>
-        </w:rPr>
-        <w:t xml:space="preserve"> </w:t>
-      </w:r>
-      <w:proofErr w:type="spellStart"/>
-      <w:r>
-        <w:rPr>
-          <w:lang w:val="en-US"/>
-        </w:rPr>
-        <w:t>đồ</w:t>
-      </w:r>
-      <w:proofErr w:type="spellEnd"/>
-      <w:r>
-        <w:rPr>
-          <w:lang w:val="en-US"/>
-        </w:rPr>
-        <w:t xml:space="preserve"> </w:t>
-      </w:r>
-      <w:proofErr w:type="spellStart"/>
-      <w:r>
-        <w:rPr>
-          <w:lang w:val="en-US"/>
-        </w:rPr>
-        <w:t>án</w:t>
-      </w:r>
-      <w:proofErr w:type="spellEnd"/>
+        <w:t xml:space="preserve"> Nhiệm vụ đồ án</w:t>
+      </w:r>
     </w:p>
     <w:p>
       <w:pPr>
@@ -4967,126 +4637,12 @@
           <w:lang w:val="en-US"/>
         </w:rPr>
       </w:pPr>
-      <w:proofErr w:type="spellStart"/>
       <w:r>
         <w:rPr>
           <w:lang w:val="en-US"/>
         </w:rPr>
-        <w:t>Tính</w:t>
-      </w:r>
-      <w:proofErr w:type="spellEnd"/>
-      <w:r>
-        <w:rPr>
-          <w:lang w:val="en-US"/>
-        </w:rPr>
-        <w:t xml:space="preserve"> </w:t>
-      </w:r>
-      <w:proofErr w:type="spellStart"/>
-      <w:r>
-        <w:rPr>
-          <w:lang w:val="en-US"/>
-        </w:rPr>
-        <w:t>cấp</w:t>
-      </w:r>
-      <w:proofErr w:type="spellEnd"/>
-      <w:r>
-        <w:rPr>
-          <w:lang w:val="en-US"/>
-        </w:rPr>
-        <w:t xml:space="preserve"> </w:t>
-      </w:r>
-      <w:proofErr w:type="spellStart"/>
-      <w:r>
-        <w:rPr>
-          <w:lang w:val="en-US"/>
-        </w:rPr>
-        <w:t>thiết</w:t>
-      </w:r>
-      <w:proofErr w:type="spellEnd"/>
-      <w:r>
-        <w:rPr>
-          <w:lang w:val="en-US"/>
-        </w:rPr>
-        <w:t xml:space="preserve"> </w:t>
-      </w:r>
-      <w:proofErr w:type="spellStart"/>
-      <w:r>
-        <w:rPr>
-          <w:lang w:val="en-US"/>
-        </w:rPr>
-        <w:t>và</w:t>
-      </w:r>
-      <w:proofErr w:type="spellEnd"/>
-      <w:r>
-        <w:rPr>
-          <w:lang w:val="en-US"/>
-        </w:rPr>
-        <w:t xml:space="preserve"> </w:t>
-      </w:r>
-      <w:proofErr w:type="spellStart"/>
-      <w:r>
-        <w:rPr>
-          <w:lang w:val="en-US"/>
-        </w:rPr>
-        <w:t>lý</w:t>
-      </w:r>
-      <w:proofErr w:type="spellEnd"/>
-      <w:r>
-        <w:rPr>
-          <w:lang w:val="en-US"/>
-        </w:rPr>
-        <w:t xml:space="preserve"> do </w:t>
-      </w:r>
-      <w:proofErr w:type="spellStart"/>
-      <w:r>
-        <w:rPr>
-          <w:lang w:val="en-US"/>
-        </w:rPr>
-        <w:t>hình</w:t>
-      </w:r>
-      <w:proofErr w:type="spellEnd"/>
-      <w:r>
-        <w:rPr>
-          <w:lang w:val="en-US"/>
-        </w:rPr>
-        <w:t xml:space="preserve"> </w:t>
-      </w:r>
-      <w:proofErr w:type="spellStart"/>
-      <w:r>
-        <w:rPr>
-          <w:lang w:val="en-US"/>
-        </w:rPr>
-        <w:t>thành</w:t>
-      </w:r>
-      <w:proofErr w:type="spellEnd"/>
-      <w:r>
-        <w:rPr>
-          <w:lang w:val="en-US"/>
-        </w:rPr>
-        <w:t xml:space="preserve"> </w:t>
-      </w:r>
-      <w:proofErr w:type="spellStart"/>
-      <w:r>
-        <w:rPr>
-          <w:lang w:val="en-US"/>
-        </w:rPr>
-        <w:t>đề</w:t>
-      </w:r>
-      <w:proofErr w:type="spellEnd"/>
-      <w:r>
-        <w:rPr>
-          <w:lang w:val="en-US"/>
-        </w:rPr>
-        <w:t xml:space="preserve"> </w:t>
-      </w:r>
-      <w:proofErr w:type="spellStart"/>
-      <w:r>
-        <w:rPr>
-          <w:lang w:val="en-US"/>
-        </w:rPr>
-        <w:t>tài</w:t>
-      </w:r>
-      <w:proofErr w:type="spellEnd"/>
+        <w:t>Tính cấp thiết và lý do hình thành đề tài</w:t>
+      </w:r>
     </w:p>
     <w:p>
       <w:pPr>
@@ -5104,72 +4660,8 @@
         <w:rPr>
           <w:lang w:val="en-US"/>
         </w:rPr>
-        <w:t xml:space="preserve">Ý </w:t>
-      </w:r>
-      <w:proofErr w:type="spellStart"/>
-      <w:r>
-        <w:rPr>
-          <w:lang w:val="en-US"/>
-        </w:rPr>
-        <w:t>nghĩa</w:t>
-      </w:r>
-      <w:proofErr w:type="spellEnd"/>
-      <w:r>
-        <w:rPr>
-          <w:lang w:val="en-US"/>
-        </w:rPr>
-        <w:t xml:space="preserve"> khoa </w:t>
-      </w:r>
-      <w:proofErr w:type="spellStart"/>
-      <w:r>
-        <w:rPr>
-          <w:lang w:val="en-US"/>
-        </w:rPr>
-        <w:t>học</w:t>
-      </w:r>
-      <w:proofErr w:type="spellEnd"/>
-      <w:r>
-        <w:rPr>
-          <w:lang w:val="en-US"/>
-        </w:rPr>
-        <w:t xml:space="preserve"> </w:t>
-      </w:r>
-      <w:proofErr w:type="spellStart"/>
-      <w:r>
-        <w:rPr>
-          <w:lang w:val="en-US"/>
-        </w:rPr>
-        <w:t>và</w:t>
-      </w:r>
-      <w:proofErr w:type="spellEnd"/>
-      <w:r>
-        <w:rPr>
-          <w:lang w:val="en-US"/>
-        </w:rPr>
-        <w:t xml:space="preserve"> </w:t>
-      </w:r>
-      <w:proofErr w:type="spellStart"/>
-      <w:r>
-        <w:rPr>
-          <w:lang w:val="en-US"/>
-        </w:rPr>
-        <w:t>thực</w:t>
-      </w:r>
-      <w:proofErr w:type="spellEnd"/>
-      <w:r>
-        <w:rPr>
-          <w:lang w:val="en-US"/>
-        </w:rPr>
-        <w:t xml:space="preserve"> </w:t>
-      </w:r>
-      <w:proofErr w:type="spellStart"/>
-      <w:r>
-        <w:rPr>
-          <w:lang w:val="en-US"/>
-        </w:rPr>
-        <w:t>tiễn</w:t>
-      </w:r>
-      <w:proofErr w:type="spellEnd"/>
+        <w:t>Ý nghĩa khoa học và thực tiễn</w:t>
+      </w:r>
     </w:p>
     <w:p>
       <w:pPr>
@@ -5183,56 +4675,12 @@
           <w:lang w:val="en-US"/>
         </w:rPr>
       </w:pPr>
-      <w:proofErr w:type="spellStart"/>
       <w:r>
         <w:rPr>
           <w:lang w:val="en-US"/>
         </w:rPr>
-        <w:t>Mục</w:t>
-      </w:r>
-      <w:proofErr w:type="spellEnd"/>
-      <w:r>
-        <w:rPr>
-          <w:lang w:val="en-US"/>
-        </w:rPr>
-        <w:t xml:space="preserve"> </w:t>
-      </w:r>
-      <w:proofErr w:type="spellStart"/>
-      <w:r>
-        <w:rPr>
-          <w:lang w:val="en-US"/>
-        </w:rPr>
-        <w:t>tiêu</w:t>
-      </w:r>
-      <w:proofErr w:type="spellEnd"/>
-      <w:r>
-        <w:rPr>
-          <w:lang w:val="en-US"/>
-        </w:rPr>
-        <w:t xml:space="preserve"> </w:t>
-      </w:r>
-      <w:proofErr w:type="spellStart"/>
-      <w:r>
-        <w:rPr>
-          <w:lang w:val="en-US"/>
-        </w:rPr>
-        <w:t>nghiên</w:t>
-      </w:r>
-      <w:proofErr w:type="spellEnd"/>
-      <w:r>
-        <w:rPr>
-          <w:lang w:val="en-US"/>
-        </w:rPr>
-        <w:t xml:space="preserve"> </w:t>
-      </w:r>
-      <w:proofErr w:type="spellStart"/>
-      <w:r>
-        <w:rPr>
-          <w:lang w:val="en-US"/>
-        </w:rPr>
-        <w:t>cứu</w:t>
-      </w:r>
-      <w:proofErr w:type="spellEnd"/>
+        <w:t>Mục tiêu nghiên cứu</w:t>
+      </w:r>
     </w:p>
     <w:p>
       <w:pPr>
@@ -5246,84 +4694,12 @@
           <w:lang w:val="en-US"/>
         </w:rPr>
       </w:pPr>
-      <w:proofErr w:type="spellStart"/>
       <w:r>
         <w:rPr>
           <w:lang w:val="en-US"/>
         </w:rPr>
-        <w:t>Đối</w:t>
-      </w:r>
-      <w:proofErr w:type="spellEnd"/>
-      <w:r>
-        <w:rPr>
-          <w:lang w:val="en-US"/>
-        </w:rPr>
-        <w:t xml:space="preserve"> </w:t>
-      </w:r>
-      <w:proofErr w:type="spellStart"/>
-      <w:r>
-        <w:rPr>
-          <w:lang w:val="en-US"/>
-        </w:rPr>
-        <w:t>tượng</w:t>
-      </w:r>
-      <w:proofErr w:type="spellEnd"/>
-      <w:r>
-        <w:rPr>
-          <w:lang w:val="en-US"/>
-        </w:rPr>
-        <w:t xml:space="preserve"> </w:t>
-      </w:r>
-      <w:proofErr w:type="spellStart"/>
-      <w:r>
-        <w:rPr>
-          <w:lang w:val="en-US"/>
-        </w:rPr>
-        <w:t>và</w:t>
-      </w:r>
-      <w:proofErr w:type="spellEnd"/>
-      <w:r>
-        <w:rPr>
-          <w:lang w:val="en-US"/>
-        </w:rPr>
-        <w:t xml:space="preserve"> </w:t>
-      </w:r>
-      <w:proofErr w:type="spellStart"/>
-      <w:r>
-        <w:rPr>
-          <w:lang w:val="en-US"/>
-        </w:rPr>
-        <w:t>phạm</w:t>
-      </w:r>
-      <w:proofErr w:type="spellEnd"/>
-      <w:r>
-        <w:rPr>
-          <w:lang w:val="en-US"/>
-        </w:rPr>
-        <w:t xml:space="preserve"> vi </w:t>
-      </w:r>
-      <w:proofErr w:type="spellStart"/>
-      <w:r>
-        <w:rPr>
-          <w:lang w:val="en-US"/>
-        </w:rPr>
-        <w:t>giới</w:t>
-      </w:r>
-      <w:proofErr w:type="spellEnd"/>
-      <w:r>
-        <w:rPr>
-          <w:lang w:val="en-US"/>
-        </w:rPr>
-        <w:t xml:space="preserve"> </w:t>
-      </w:r>
-      <w:proofErr w:type="spellStart"/>
-      <w:r>
-        <w:rPr>
-          <w:lang w:val="en-US"/>
-        </w:rPr>
-        <w:t>hạn</w:t>
-      </w:r>
-      <w:proofErr w:type="spellEnd"/>
+        <w:t>Đối tượng và phạm vi giới hạn</w:t>
+      </w:r>
     </w:p>
     <w:p>
       <w:pPr>
@@ -5339,56 +4715,12 @@
           <w:lang w:val="en-US"/>
         </w:rPr>
       </w:pPr>
-      <w:proofErr w:type="spellStart"/>
       <w:r>
         <w:rPr>
           <w:lang w:val="en-US"/>
         </w:rPr>
-        <w:t>Cấu</w:t>
-      </w:r>
-      <w:proofErr w:type="spellEnd"/>
-      <w:r>
-        <w:rPr>
-          <w:lang w:val="en-US"/>
-        </w:rPr>
-        <w:t xml:space="preserve"> </w:t>
-      </w:r>
-      <w:proofErr w:type="spellStart"/>
-      <w:r>
-        <w:rPr>
-          <w:lang w:val="en-US"/>
-        </w:rPr>
-        <w:t>trúc</w:t>
-      </w:r>
-      <w:proofErr w:type="spellEnd"/>
-      <w:r>
-        <w:rPr>
-          <w:lang w:val="en-US"/>
-        </w:rPr>
-        <w:t xml:space="preserve"> </w:t>
-      </w:r>
-      <w:proofErr w:type="spellStart"/>
-      <w:r>
-        <w:rPr>
-          <w:lang w:val="en-US"/>
-        </w:rPr>
-        <w:t>đồ</w:t>
-      </w:r>
-      <w:proofErr w:type="spellEnd"/>
-      <w:r>
-        <w:rPr>
-          <w:lang w:val="en-US"/>
-        </w:rPr>
-        <w:t xml:space="preserve"> </w:t>
-      </w:r>
-      <w:proofErr w:type="spellStart"/>
-      <w:r>
-        <w:rPr>
-          <w:lang w:val="en-US"/>
-        </w:rPr>
-        <w:t>án</w:t>
-      </w:r>
-      <w:proofErr w:type="spellEnd"/>
+        <w:t>Cấu trúc đồ án</w:t>
+      </w:r>
     </w:p>
     <w:p>
       <w:pPr>
@@ -5401,84 +4733,12 @@
           <w:lang w:val="en-US"/>
         </w:rPr>
       </w:pPr>
-      <w:proofErr w:type="spellStart"/>
       <w:r>
         <w:rPr>
           <w:lang w:val="en-US"/>
         </w:rPr>
-        <w:t>Trình</w:t>
-      </w:r>
-      <w:proofErr w:type="spellEnd"/>
-      <w:r>
-        <w:rPr>
-          <w:lang w:val="en-US"/>
-        </w:rPr>
-        <w:t xml:space="preserve"> </w:t>
-      </w:r>
-      <w:proofErr w:type="spellStart"/>
-      <w:r>
-        <w:rPr>
-          <w:lang w:val="en-US"/>
-        </w:rPr>
-        <w:t>bày</w:t>
-      </w:r>
-      <w:proofErr w:type="spellEnd"/>
-      <w:r>
-        <w:rPr>
-          <w:lang w:val="en-US"/>
-        </w:rPr>
-        <w:t xml:space="preserve"> </w:t>
-      </w:r>
-      <w:proofErr w:type="spellStart"/>
-      <w:r>
-        <w:rPr>
-          <w:lang w:val="en-US"/>
-        </w:rPr>
-        <w:t>cấu</w:t>
-      </w:r>
-      <w:proofErr w:type="spellEnd"/>
-      <w:r>
-        <w:rPr>
-          <w:lang w:val="en-US"/>
-        </w:rPr>
-        <w:t xml:space="preserve"> </w:t>
-      </w:r>
-      <w:proofErr w:type="spellStart"/>
-      <w:r>
-        <w:rPr>
-          <w:lang w:val="en-US"/>
-        </w:rPr>
-        <w:t>trúc</w:t>
-      </w:r>
-      <w:proofErr w:type="spellEnd"/>
-      <w:r>
-        <w:rPr>
-          <w:lang w:val="en-US"/>
-        </w:rPr>
-        <w:t xml:space="preserve"> </w:t>
-      </w:r>
-      <w:proofErr w:type="spellStart"/>
-      <w:r>
-        <w:rPr>
-          <w:lang w:val="en-US"/>
-        </w:rPr>
-        <w:t>đồ</w:t>
-      </w:r>
-      <w:proofErr w:type="spellEnd"/>
-      <w:r>
-        <w:rPr>
-          <w:lang w:val="en-US"/>
-        </w:rPr>
-        <w:t xml:space="preserve"> </w:t>
-      </w:r>
-      <w:proofErr w:type="spellStart"/>
-      <w:r>
-        <w:rPr>
-          <w:lang w:val="en-US"/>
-        </w:rPr>
-        <w:t>án</w:t>
-      </w:r>
-      <w:proofErr w:type="spellEnd"/>
+        <w:t>Trình bày cấu trúc đồ án</w:t>
+      </w:r>
     </w:p>
     <w:p>
       <w:pPr>
@@ -5491,56 +4751,12 @@
           <w:lang w:val="en-US"/>
         </w:rPr>
       </w:pPr>
-      <w:proofErr w:type="spellStart"/>
       <w:r>
         <w:rPr>
           <w:lang w:val="en-US"/>
         </w:rPr>
-        <w:t>Tóm</w:t>
-      </w:r>
-      <w:proofErr w:type="spellEnd"/>
-      <w:r>
-        <w:rPr>
-          <w:lang w:val="en-US"/>
-        </w:rPr>
-        <w:t xml:space="preserve"> </w:t>
-      </w:r>
-      <w:proofErr w:type="spellStart"/>
-      <w:r>
-        <w:rPr>
-          <w:lang w:val="en-US"/>
-        </w:rPr>
-        <w:t>tắt</w:t>
-      </w:r>
-      <w:proofErr w:type="spellEnd"/>
-      <w:r>
-        <w:rPr>
-          <w:lang w:val="en-US"/>
-        </w:rPr>
-        <w:t xml:space="preserve"> </w:t>
-      </w:r>
-      <w:proofErr w:type="spellStart"/>
-      <w:r>
-        <w:rPr>
-          <w:lang w:val="en-US"/>
-        </w:rPr>
-        <w:t>từng</w:t>
-      </w:r>
-      <w:proofErr w:type="spellEnd"/>
-      <w:r>
-        <w:rPr>
-          <w:lang w:val="en-US"/>
-        </w:rPr>
-        <w:t xml:space="preserve"> </w:t>
-      </w:r>
-      <w:proofErr w:type="spellStart"/>
-      <w:r>
-        <w:rPr>
-          <w:lang w:val="en-US"/>
-        </w:rPr>
-        <w:t>chương</w:t>
-      </w:r>
-      <w:proofErr w:type="spellEnd"/>
+        <w:t>Tóm tắt từng chương</w:t>
+      </w:r>
     </w:p>
     <w:p>
       <w:pPr>
@@ -5585,460 +4801,50 @@
         <w:rPr>
           <w:lang w:val="en-US"/>
         </w:rPr>
-        <w:t xml:space="preserve">2.1. </w:t>
-      </w:r>
-      <w:proofErr w:type="spellStart"/>
-      <w:r>
+        <w:t>2.1. Khái niệm và phương pháp giải quyết vấn đề</w:t>
+      </w:r>
+    </w:p>
+    <w:p>
+      <w:pPr>
+        <w:pStyle w:val="Head2"/>
         <w:rPr>
           <w:lang w:val="en-US"/>
         </w:rPr>
-        <w:t>Khái</w:t>
-      </w:r>
-      <w:proofErr w:type="spellEnd"/>
+      </w:pPr>
       <w:r>
         <w:rPr>
           <w:lang w:val="en-US"/>
         </w:rPr>
-        <w:t xml:space="preserve"> </w:t>
-      </w:r>
-      <w:proofErr w:type="spellStart"/>
-      <w:r>
+        <w:t>2.2. Mô tả các công nghệ, hệ thống, các ràng buộc</w:t>
+      </w:r>
+    </w:p>
+    <w:p>
+      <w:pPr>
+        <w:pStyle w:val="Head2"/>
         <w:rPr>
           <w:lang w:val="en-US"/>
         </w:rPr>
-        <w:t>niệm</w:t>
-      </w:r>
-      <w:proofErr w:type="spellEnd"/>
+      </w:pPr>
       <w:r>
         <w:rPr>
           <w:lang w:val="en-US"/>
         </w:rPr>
-        <w:t xml:space="preserve"> </w:t>
-      </w:r>
-      <w:proofErr w:type="spellStart"/>
-      <w:r>
+        <w:t>2.3. Các giải pháp mới và mô hình toán</w:t>
+      </w:r>
+    </w:p>
+    <w:p>
+      <w:pPr>
+        <w:pStyle w:val="Head2"/>
         <w:rPr>
           <w:lang w:val="en-US"/>
         </w:rPr>
-        <w:t>và</w:t>
-      </w:r>
-      <w:proofErr w:type="spellEnd"/>
+      </w:pPr>
       <w:r>
         <w:rPr>
           <w:lang w:val="en-US"/>
         </w:rPr>
-        <w:t xml:space="preserve"> </w:t>
-      </w:r>
-      <w:proofErr w:type="spellStart"/>
-      <w:r>
-        <w:rPr>
-          <w:lang w:val="en-US"/>
-        </w:rPr>
-        <w:t>phương</w:t>
-      </w:r>
-      <w:proofErr w:type="spellEnd"/>
-      <w:r>
-        <w:rPr>
-          <w:lang w:val="en-US"/>
-        </w:rPr>
-        <w:t xml:space="preserve"> </w:t>
-      </w:r>
-      <w:proofErr w:type="spellStart"/>
-      <w:r>
-        <w:rPr>
-          <w:lang w:val="en-US"/>
-        </w:rPr>
-        <w:t>pháp</w:t>
-      </w:r>
-      <w:proofErr w:type="spellEnd"/>
-      <w:r>
-        <w:rPr>
-          <w:lang w:val="en-US"/>
-        </w:rPr>
-        <w:t xml:space="preserve"> </w:t>
-      </w:r>
-      <w:proofErr w:type="spellStart"/>
-      <w:r>
-        <w:rPr>
-          <w:lang w:val="en-US"/>
-        </w:rPr>
-        <w:t>giải</w:t>
-      </w:r>
-      <w:proofErr w:type="spellEnd"/>
-      <w:r>
-        <w:rPr>
-          <w:lang w:val="en-US"/>
-        </w:rPr>
-        <w:t xml:space="preserve"> </w:t>
-      </w:r>
-      <w:proofErr w:type="spellStart"/>
-      <w:r>
-        <w:rPr>
-          <w:lang w:val="en-US"/>
-        </w:rPr>
-        <w:t>quyết</w:t>
-      </w:r>
-      <w:proofErr w:type="spellEnd"/>
-      <w:r>
-        <w:rPr>
-          <w:lang w:val="en-US"/>
-        </w:rPr>
-        <w:t xml:space="preserve"> </w:t>
-      </w:r>
-      <w:proofErr w:type="spellStart"/>
-      <w:r>
-        <w:rPr>
-          <w:lang w:val="en-US"/>
-        </w:rPr>
-        <w:t>vấn</w:t>
-      </w:r>
-      <w:proofErr w:type="spellEnd"/>
-      <w:r>
-        <w:rPr>
-          <w:lang w:val="en-US"/>
-        </w:rPr>
-        <w:t xml:space="preserve"> </w:t>
-      </w:r>
-      <w:proofErr w:type="spellStart"/>
-      <w:r>
-        <w:rPr>
-          <w:lang w:val="en-US"/>
-        </w:rPr>
-        <w:t>đề</w:t>
-      </w:r>
-      <w:proofErr w:type="spellEnd"/>
-    </w:p>
-    <w:p>
-      <w:pPr>
-        <w:pStyle w:val="Head2"/>
-        <w:rPr>
-          <w:lang w:val="en-US"/>
-        </w:rPr>
-      </w:pPr>
-      <w:r>
-        <w:rPr>
-          <w:lang w:val="en-US"/>
-        </w:rPr>
-        <w:t xml:space="preserve">2.2. </w:t>
-      </w:r>
-      <w:proofErr w:type="spellStart"/>
-      <w:r>
-        <w:rPr>
-          <w:lang w:val="en-US"/>
-        </w:rPr>
-        <w:t>Mô</w:t>
-      </w:r>
-      <w:proofErr w:type="spellEnd"/>
-      <w:r>
-        <w:rPr>
-          <w:lang w:val="en-US"/>
-        </w:rPr>
-        <w:t xml:space="preserve"> </w:t>
-      </w:r>
-      <w:proofErr w:type="spellStart"/>
-      <w:r>
-        <w:rPr>
-          <w:lang w:val="en-US"/>
-        </w:rPr>
-        <w:t>tả</w:t>
-      </w:r>
-      <w:proofErr w:type="spellEnd"/>
-      <w:r>
-        <w:rPr>
-          <w:lang w:val="en-US"/>
-        </w:rPr>
-        <w:t xml:space="preserve"> </w:t>
-      </w:r>
-      <w:proofErr w:type="spellStart"/>
-      <w:r>
-        <w:rPr>
-          <w:lang w:val="en-US"/>
-        </w:rPr>
-        <w:t>các</w:t>
-      </w:r>
-      <w:proofErr w:type="spellEnd"/>
-      <w:r>
-        <w:rPr>
-          <w:lang w:val="en-US"/>
-        </w:rPr>
-        <w:t xml:space="preserve"> </w:t>
-      </w:r>
-      <w:proofErr w:type="spellStart"/>
-      <w:r>
-        <w:rPr>
-          <w:lang w:val="en-US"/>
-        </w:rPr>
-        <w:t>công</w:t>
-      </w:r>
-      <w:proofErr w:type="spellEnd"/>
-      <w:r>
-        <w:rPr>
-          <w:lang w:val="en-US"/>
-        </w:rPr>
-        <w:t xml:space="preserve"> </w:t>
-      </w:r>
-      <w:proofErr w:type="spellStart"/>
-      <w:r>
-        <w:rPr>
-          <w:lang w:val="en-US"/>
-        </w:rPr>
-        <w:t>nghệ</w:t>
-      </w:r>
-      <w:proofErr w:type="spellEnd"/>
-      <w:r>
-        <w:rPr>
-          <w:lang w:val="en-US"/>
-        </w:rPr>
-        <w:t xml:space="preserve">, </w:t>
-      </w:r>
-      <w:proofErr w:type="spellStart"/>
-      <w:r>
-        <w:rPr>
-          <w:lang w:val="en-US"/>
-        </w:rPr>
-        <w:t>hệ</w:t>
-      </w:r>
-      <w:proofErr w:type="spellEnd"/>
-      <w:r>
-        <w:rPr>
-          <w:lang w:val="en-US"/>
-        </w:rPr>
-        <w:t xml:space="preserve"> </w:t>
-      </w:r>
-      <w:proofErr w:type="spellStart"/>
-      <w:r>
-        <w:rPr>
-          <w:lang w:val="en-US"/>
-        </w:rPr>
-        <w:t>thống</w:t>
-      </w:r>
-      <w:proofErr w:type="spellEnd"/>
-      <w:r>
-        <w:rPr>
-          <w:lang w:val="en-US"/>
-        </w:rPr>
-        <w:t xml:space="preserve">, </w:t>
-      </w:r>
-      <w:proofErr w:type="spellStart"/>
-      <w:r>
-        <w:rPr>
-          <w:lang w:val="en-US"/>
-        </w:rPr>
-        <w:t>các</w:t>
-      </w:r>
-      <w:proofErr w:type="spellEnd"/>
-      <w:r>
-        <w:rPr>
-          <w:lang w:val="en-US"/>
-        </w:rPr>
-        <w:t xml:space="preserve"> </w:t>
-      </w:r>
-      <w:proofErr w:type="spellStart"/>
-      <w:r>
-        <w:rPr>
-          <w:lang w:val="en-US"/>
-        </w:rPr>
-        <w:t>ràng</w:t>
-      </w:r>
-      <w:proofErr w:type="spellEnd"/>
-      <w:r>
-        <w:rPr>
-          <w:lang w:val="en-US"/>
-        </w:rPr>
-        <w:t xml:space="preserve"> </w:t>
-      </w:r>
-      <w:proofErr w:type="spellStart"/>
-      <w:r>
-        <w:rPr>
-          <w:lang w:val="en-US"/>
-        </w:rPr>
-        <w:t>buộc</w:t>
-      </w:r>
-      <w:proofErr w:type="spellEnd"/>
-    </w:p>
-    <w:p>
-      <w:pPr>
-        <w:pStyle w:val="Head2"/>
-        <w:rPr>
-          <w:lang w:val="en-US"/>
-        </w:rPr>
-      </w:pPr>
-      <w:r>
-        <w:rPr>
-          <w:lang w:val="en-US"/>
-        </w:rPr>
-        <w:t xml:space="preserve">2.3. Các </w:t>
-      </w:r>
-      <w:proofErr w:type="spellStart"/>
-      <w:r>
-        <w:rPr>
-          <w:lang w:val="en-US"/>
-        </w:rPr>
-        <w:t>giải</w:t>
-      </w:r>
-      <w:proofErr w:type="spellEnd"/>
-      <w:r>
-        <w:rPr>
-          <w:lang w:val="en-US"/>
-        </w:rPr>
-        <w:t xml:space="preserve"> </w:t>
-      </w:r>
-      <w:proofErr w:type="spellStart"/>
-      <w:r>
-        <w:rPr>
-          <w:lang w:val="en-US"/>
-        </w:rPr>
-        <w:t>pháp</w:t>
-      </w:r>
-      <w:proofErr w:type="spellEnd"/>
-      <w:r>
-        <w:rPr>
-          <w:lang w:val="en-US"/>
-        </w:rPr>
-        <w:t xml:space="preserve"> </w:t>
-      </w:r>
-      <w:proofErr w:type="spellStart"/>
-      <w:r>
-        <w:rPr>
-          <w:lang w:val="en-US"/>
-        </w:rPr>
-        <w:t>mới</w:t>
-      </w:r>
-      <w:proofErr w:type="spellEnd"/>
-      <w:r>
-        <w:rPr>
-          <w:lang w:val="en-US"/>
-        </w:rPr>
-        <w:t xml:space="preserve"> </w:t>
-      </w:r>
-      <w:proofErr w:type="spellStart"/>
-      <w:r>
-        <w:rPr>
-          <w:lang w:val="en-US"/>
-        </w:rPr>
-        <w:t>và</w:t>
-      </w:r>
-      <w:proofErr w:type="spellEnd"/>
-      <w:r>
-        <w:rPr>
-          <w:lang w:val="en-US"/>
-        </w:rPr>
-        <w:t xml:space="preserve"> </w:t>
-      </w:r>
-      <w:proofErr w:type="spellStart"/>
-      <w:r>
-        <w:rPr>
-          <w:lang w:val="en-US"/>
-        </w:rPr>
-        <w:t>mô</w:t>
-      </w:r>
-      <w:proofErr w:type="spellEnd"/>
-      <w:r>
-        <w:rPr>
-          <w:lang w:val="en-US"/>
-        </w:rPr>
-        <w:t xml:space="preserve"> </w:t>
-      </w:r>
-      <w:proofErr w:type="spellStart"/>
-      <w:r>
-        <w:rPr>
-          <w:lang w:val="en-US"/>
-        </w:rPr>
-        <w:t>hình</w:t>
-      </w:r>
-      <w:proofErr w:type="spellEnd"/>
-      <w:r>
-        <w:rPr>
-          <w:lang w:val="en-US"/>
-        </w:rPr>
-        <w:t xml:space="preserve"> </w:t>
-      </w:r>
-      <w:proofErr w:type="spellStart"/>
-      <w:r>
-        <w:rPr>
-          <w:lang w:val="en-US"/>
-        </w:rPr>
-        <w:t>toán</w:t>
-      </w:r>
-      <w:proofErr w:type="spellEnd"/>
-    </w:p>
-    <w:p>
-      <w:pPr>
-        <w:pStyle w:val="Head2"/>
-        <w:rPr>
-          <w:lang w:val="en-US"/>
-        </w:rPr>
-      </w:pPr>
-      <w:r>
-        <w:rPr>
-          <w:lang w:val="en-US"/>
-        </w:rPr>
-        <w:t xml:space="preserve">2.4. Lý </w:t>
-      </w:r>
-      <w:proofErr w:type="spellStart"/>
-      <w:r>
-        <w:rPr>
-          <w:lang w:val="en-US"/>
-        </w:rPr>
-        <w:t>giải</w:t>
-      </w:r>
-      <w:proofErr w:type="spellEnd"/>
-      <w:r>
-        <w:rPr>
-          <w:lang w:val="en-US"/>
-        </w:rPr>
-        <w:t xml:space="preserve"> </w:t>
-      </w:r>
-      <w:proofErr w:type="spellStart"/>
-      <w:r>
-        <w:rPr>
-          <w:lang w:val="en-US"/>
-        </w:rPr>
-        <w:t>xây</w:t>
-      </w:r>
-      <w:proofErr w:type="spellEnd"/>
-      <w:r>
-        <w:rPr>
-          <w:lang w:val="en-US"/>
-        </w:rPr>
-        <w:t xml:space="preserve"> </w:t>
-      </w:r>
-      <w:proofErr w:type="spellStart"/>
-      <w:r>
-        <w:rPr>
-          <w:lang w:val="en-US"/>
-        </w:rPr>
-        <w:t>dựng</w:t>
-      </w:r>
-      <w:proofErr w:type="spellEnd"/>
-      <w:r>
-        <w:rPr>
-          <w:lang w:val="en-US"/>
-        </w:rPr>
-        <w:t xml:space="preserve"> </w:t>
-      </w:r>
-      <w:proofErr w:type="spellStart"/>
-      <w:r>
-        <w:rPr>
-          <w:lang w:val="en-US"/>
-        </w:rPr>
-        <w:t>mô</w:t>
-      </w:r>
-      <w:proofErr w:type="spellEnd"/>
-      <w:r>
-        <w:rPr>
-          <w:lang w:val="en-US"/>
-        </w:rPr>
-        <w:t xml:space="preserve"> </w:t>
-      </w:r>
-      <w:proofErr w:type="spellStart"/>
-      <w:r>
-        <w:rPr>
-          <w:lang w:val="en-US"/>
-        </w:rPr>
-        <w:t>hình</w:t>
-      </w:r>
-      <w:proofErr w:type="spellEnd"/>
+        <w:t>2.4. Lý giải xây dựng mô hình</w:t>
+      </w:r>
     </w:p>
     <w:p>
       <w:pPr>
@@ -6063,77 +4869,7 @@
         <w:rPr>
           <w:lang w:val="en-US"/>
         </w:rPr>
-        <w:t xml:space="preserve">3.1.  Phương </w:t>
-      </w:r>
-      <w:proofErr w:type="spellStart"/>
-      <w:r>
-        <w:rPr>
-          <w:lang w:val="en-US"/>
-        </w:rPr>
-        <w:t>pháp</w:t>
-      </w:r>
-      <w:proofErr w:type="spellEnd"/>
-      <w:r>
-        <w:rPr>
-          <w:lang w:val="en-US"/>
-        </w:rPr>
-        <w:t xml:space="preserve"> </w:t>
-      </w:r>
-      <w:proofErr w:type="spellStart"/>
-      <w:r>
-        <w:rPr>
-          <w:lang w:val="en-US"/>
-        </w:rPr>
-        <w:t>thu</w:t>
-      </w:r>
-      <w:proofErr w:type="spellEnd"/>
-      <w:r>
-        <w:rPr>
-          <w:lang w:val="en-US"/>
-        </w:rPr>
-        <w:t xml:space="preserve"> </w:t>
-      </w:r>
-      <w:proofErr w:type="spellStart"/>
-      <w:r>
-        <w:rPr>
-          <w:lang w:val="en-US"/>
-        </w:rPr>
-        <w:t>thập</w:t>
-      </w:r>
-      <w:proofErr w:type="spellEnd"/>
-      <w:r>
-        <w:rPr>
-          <w:lang w:val="en-US"/>
-        </w:rPr>
-        <w:t xml:space="preserve"> </w:t>
-      </w:r>
-      <w:proofErr w:type="spellStart"/>
-      <w:r>
-        <w:rPr>
-          <w:lang w:val="en-US"/>
-        </w:rPr>
-        <w:t>dữ</w:t>
-      </w:r>
-      <w:proofErr w:type="spellEnd"/>
-      <w:r>
-        <w:rPr>
-          <w:lang w:val="en-US"/>
-        </w:rPr>
-        <w:t xml:space="preserve"> </w:t>
-      </w:r>
-      <w:proofErr w:type="spellStart"/>
-      <w:r>
-        <w:rPr>
-          <w:lang w:val="en-US"/>
-        </w:rPr>
-        <w:t>liệu</w:t>
-      </w:r>
-      <w:proofErr w:type="spellEnd"/>
-      <w:r>
-        <w:rPr>
-          <w:lang w:val="en-US"/>
-        </w:rPr>
-        <w:t>:</w:t>
+        <w:t>3.1.  Phương pháp thu thập dữ liệu:</w:t>
       </w:r>
       <w:r>
         <w:br w:type="page"/>
@@ -6166,21 +4902,7 @@
         <w:rPr>
           <w:lang w:val="en-US"/>
         </w:rPr>
-        <w:t xml:space="preserve">.1. Cài </w:t>
-      </w:r>
-      <w:proofErr w:type="spellStart"/>
-      <w:r>
-        <w:rPr>
-          <w:lang w:val="en-US"/>
-        </w:rPr>
-        <w:t>đặt</w:t>
-      </w:r>
-      <w:proofErr w:type="spellEnd"/>
-      <w:r>
-        <w:rPr>
-          <w:lang w:val="en-US"/>
-        </w:rPr>
-        <w:t xml:space="preserve"> Selenium</w:t>
+        <w:t>.1. Cài đặt Selenium</w:t>
       </w:r>
     </w:p>
     <w:p>
@@ -6322,6 +5044,8 @@
           <w:lang w:val="vi-VN"/>
         </w:rPr>
       </w:pPr>
+      <w:bookmarkStart w:id="0" w:name="_GoBack"/>
+      <w:bookmarkEnd w:id="0"/>
     </w:p>
     <w:p>
       <w:pPr>
@@ -6614,7 +5338,7 @@
 </file>
 
 <file path=word/endnotes.xml><?xml version="1.0" encoding="utf-8"?>
-<w:endnotes xmlns:wpc="http://schemas.microsoft.com/office/word/2010/wordprocessingCanvas" xmlns:cx="http://schemas.microsoft.com/office/drawing/2014/chartex" xmlns:cx1="http://schemas.microsoft.com/office/drawing/2015/9/8/chartex" xmlns:cx2="http://schemas.microsoft.com/office/drawing/2015/10/21/chartex" xmlns:cx3="http://schemas.microsoft.com/office/drawing/2016/5/9/chartex" xmlns:cx4="http://schemas.microsoft.com/office/drawing/2016/5/10/chartex" xmlns:cx5="http://schemas.microsoft.com/office/drawing/2016/5/11/chartex" xmlns:cx6="http://schemas.microsoft.com/office/drawing/2016/5/12/chartex" xmlns:cx7="http://schemas.microsoft.com/office/drawing/2016/5/13/chartex" xmlns:cx8="http://schemas.microsoft.com/office/drawing/2016/5/14/chartex" xmlns:mc="http://schemas.openxmlformats.org/markup-compatibility/2006" xmlns:aink="http://schemas.microsoft.com/office/drawing/2016/ink" xmlns:am3d="http://schemas.microsoft.com/office/drawing/2017/model3d" xmlns:o="urn:schemas-microsoft-com:office:office" xmlns:oel="http://schemas.microsoft.com/office/2019/extlst" xmlns:r="http://schemas.openxmlformats.org/officeDocument/2006/relationships" xmlns:m="http://schemas.openxmlformats.org/officeDocument/2006/math" xmlns:v="urn:schemas-microsoft-com:vml" xmlns:wp14="http://schemas.microsoft.com/office/word/2010/wordprocessingDrawing" xmlns:wp="http://schemas.openxmlformats.org/drawingml/2006/wordprocessingDrawing" xmlns:w10="urn:schemas-microsoft-com:office:word" xmlns:w="http://schemas.openxmlformats.org/wordprocessingml/2006/main" xmlns:w14="http://schemas.microsoft.com/office/word/2010/wordml" xmlns:w15="http://schemas.microsoft.com/office/word/2012/wordml" xmlns:w16cex="http://schemas.microsoft.com/office/word/2018/wordml/cex" xmlns:w16cid="http://schemas.microsoft.com/office/word/2016/wordml/cid" xmlns:w16="http://schemas.microsoft.com/office/word/2018/wordml" xmlns:w16du="http://schemas.microsoft.com/office/word/2023/wordml/word16du" xmlns:w16sdtdh="http://schemas.microsoft.com/office/word/2020/wordml/sdtdatahash" xmlns:w16se="http://schemas.microsoft.com/office/word/2015/wordml/symex" xmlns:wpg="http://schemas.microsoft.com/office/word/2010/wordprocessingGroup" xmlns:wpi="http://schemas.microsoft.com/office/word/2010/wordprocessingInk" xmlns:wne="http://schemas.microsoft.com/office/word/2006/wordml" xmlns:wps="http://schemas.microsoft.com/office/word/2010/wordprocessingShape" mc:Ignorable="w14 w15 w16se w16cid w16 w16cex w16sdtdh w16du wp14">
+<w:endnotes xmlns:wpc="http://schemas.microsoft.com/office/word/2010/wordprocessingCanvas" xmlns:cx="http://schemas.microsoft.com/office/drawing/2014/chartex" xmlns:mc="http://schemas.openxmlformats.org/markup-compatibility/2006" xmlns:o="urn:schemas-microsoft-com:office:office" xmlns:r="http://schemas.openxmlformats.org/officeDocument/2006/relationships" xmlns:m="http://schemas.openxmlformats.org/officeDocument/2006/math" xmlns:v="urn:schemas-microsoft-com:vml" xmlns:wp14="http://schemas.microsoft.com/office/word/2010/wordprocessingDrawing" xmlns:wp="http://schemas.openxmlformats.org/drawingml/2006/wordprocessingDrawing" xmlns:w10="urn:schemas-microsoft-com:office:word" xmlns:w="http://schemas.openxmlformats.org/wordprocessingml/2006/main" xmlns:w14="http://schemas.microsoft.com/office/word/2010/wordml" xmlns:w15="http://schemas.microsoft.com/office/word/2012/wordml" xmlns:w16se="http://schemas.microsoft.com/office/word/2015/wordml/symex" xmlns:wpg="http://schemas.microsoft.com/office/word/2010/wordprocessingGroup" xmlns:wpi="http://schemas.microsoft.com/office/word/2010/wordprocessingInk" xmlns:wne="http://schemas.microsoft.com/office/word/2006/wordml" xmlns:wps="http://schemas.microsoft.com/office/word/2010/wordprocessingShape" mc:Ignorable="w14 w15 w16se wp14">
   <w:endnote w:type="separator" w:id="-1">
     <w:p>
       <w:r>
@@ -6633,7 +5357,7 @@
 </file>
 
 <file path=word/footer1.xml><?xml version="1.0" encoding="utf-8"?>
-<w:ftr xmlns:wpc="http://schemas.microsoft.com/office/word/2010/wordprocessingCanvas" xmlns:cx="http://schemas.microsoft.com/office/drawing/2014/chartex" xmlns:cx1="http://schemas.microsoft.com/office/drawing/2015/9/8/chartex" xmlns:cx2="http://schemas.microsoft.com/office/drawing/2015/10/21/chartex" xmlns:cx3="http://schemas.microsoft.com/office/drawing/2016/5/9/chartex" xmlns:cx4="http://schemas.microsoft.com/office/drawing/2016/5/10/chartex" xmlns:cx5="http://schemas.microsoft.com/office/drawing/2016/5/11/chartex" xmlns:cx6="http://schemas.microsoft.com/office/drawing/2016/5/12/chartex" xmlns:cx7="http://schemas.microsoft.com/office/drawing/2016/5/13/chartex" xmlns:cx8="http://schemas.microsoft.com/office/drawing/2016/5/14/chartex" xmlns:mc="http://schemas.openxmlformats.org/markup-compatibility/2006" xmlns:aink="http://schemas.microsoft.com/office/drawing/2016/ink" xmlns:am3d="http://schemas.microsoft.com/office/drawing/2017/model3d" xmlns:o="urn:schemas-microsoft-com:office:office" xmlns:oel="http://schemas.microsoft.com/office/2019/extlst" xmlns:r="http://schemas.openxmlformats.org/officeDocument/2006/relationships" xmlns:m="http://schemas.openxmlformats.org/officeDocument/2006/math" xmlns:v="urn:schemas-microsoft-com:vml" xmlns:wp14="http://schemas.microsoft.com/office/word/2010/wordprocessingDrawing" xmlns:wp="http://schemas.openxmlformats.org/drawingml/2006/wordprocessingDrawing" xmlns:w10="urn:schemas-microsoft-com:office:word" xmlns:w="http://schemas.openxmlformats.org/wordprocessingml/2006/main" xmlns:w14="http://schemas.microsoft.com/office/word/2010/wordml" xmlns:w15="http://schemas.microsoft.com/office/word/2012/wordml" xmlns:w16cex="http://schemas.microsoft.com/office/word/2018/wordml/cex" xmlns:w16cid="http://schemas.microsoft.com/office/word/2016/wordml/cid" xmlns:w16="http://schemas.microsoft.com/office/word/2018/wordml" xmlns:w16du="http://schemas.microsoft.com/office/word/2023/wordml/word16du" xmlns:w16sdtdh="http://schemas.microsoft.com/office/word/2020/wordml/sdtdatahash" xmlns:w16se="http://schemas.microsoft.com/office/word/2015/wordml/symex" xmlns:wpg="http://schemas.microsoft.com/office/word/2010/wordprocessingGroup" xmlns:wpi="http://schemas.microsoft.com/office/word/2010/wordprocessingInk" xmlns:wne="http://schemas.microsoft.com/office/word/2006/wordml" xmlns:wps="http://schemas.microsoft.com/office/word/2010/wordprocessingShape" mc:Ignorable="w14 w15 w16se w16cid w16 w16cex w16sdtdh w16du wp14">
+<w:ftr xmlns:wpc="http://schemas.microsoft.com/office/word/2010/wordprocessingCanvas" xmlns:cx="http://schemas.microsoft.com/office/drawing/2014/chartex" xmlns:mc="http://schemas.openxmlformats.org/markup-compatibility/2006" xmlns:o="urn:schemas-microsoft-com:office:office" xmlns:r="http://schemas.openxmlformats.org/officeDocument/2006/relationships" xmlns:m="http://schemas.openxmlformats.org/officeDocument/2006/math" xmlns:v="urn:schemas-microsoft-com:vml" xmlns:wp14="http://schemas.microsoft.com/office/word/2010/wordprocessingDrawing" xmlns:wp="http://schemas.openxmlformats.org/drawingml/2006/wordprocessingDrawing" xmlns:w10="urn:schemas-microsoft-com:office:word" xmlns:w="http://schemas.openxmlformats.org/wordprocessingml/2006/main" xmlns:w14="http://schemas.microsoft.com/office/word/2010/wordml" xmlns:w15="http://schemas.microsoft.com/office/word/2012/wordml" xmlns:w16se="http://schemas.microsoft.com/office/word/2015/wordml/symex" xmlns:wpg="http://schemas.microsoft.com/office/word/2010/wordprocessingGroup" xmlns:wpi="http://schemas.microsoft.com/office/word/2010/wordprocessingInk" xmlns:wne="http://schemas.microsoft.com/office/word/2006/wordml" xmlns:wps="http://schemas.microsoft.com/office/word/2010/wordprocessingShape" mc:Ignorable="w14 w15 w16se wp14">
   <w:p>
     <w:pPr>
       <w:pStyle w:val="Footer"/>
@@ -6652,7 +5376,7 @@
 </file>
 
 <file path=word/footer2.xml><?xml version="1.0" encoding="utf-8"?>
-<w:ftr xmlns:wpc="http://schemas.microsoft.com/office/word/2010/wordprocessingCanvas" xmlns:cx="http://schemas.microsoft.com/office/drawing/2014/chartex" xmlns:cx1="http://schemas.microsoft.com/office/drawing/2015/9/8/chartex" xmlns:cx2="http://schemas.microsoft.com/office/drawing/2015/10/21/chartex" xmlns:cx3="http://schemas.microsoft.com/office/drawing/2016/5/9/chartex" xmlns:cx4="http://schemas.microsoft.com/office/drawing/2016/5/10/chartex" xmlns:cx5="http://schemas.microsoft.com/office/drawing/2016/5/11/chartex" xmlns:cx6="http://schemas.microsoft.com/office/drawing/2016/5/12/chartex" xmlns:cx7="http://schemas.microsoft.com/office/drawing/2016/5/13/chartex" xmlns:cx8="http://schemas.microsoft.com/office/drawing/2016/5/14/chartex" xmlns:mc="http://schemas.openxmlformats.org/markup-compatibility/2006" xmlns:aink="http://schemas.microsoft.com/office/drawing/2016/ink" xmlns:am3d="http://schemas.microsoft.com/office/drawing/2017/model3d" xmlns:o="urn:schemas-microsoft-com:office:office" xmlns:oel="http://schemas.microsoft.com/office/2019/extlst" xmlns:r="http://schemas.openxmlformats.org/officeDocument/2006/relationships" xmlns:m="http://schemas.openxmlformats.org/officeDocument/2006/math" xmlns:v="urn:schemas-microsoft-com:vml" xmlns:wp14="http://schemas.microsoft.com/office/word/2010/wordprocessingDrawing" xmlns:wp="http://schemas.openxmlformats.org/drawingml/2006/wordprocessingDrawing" xmlns:w10="urn:schemas-microsoft-com:office:word" xmlns:w="http://schemas.openxmlformats.org/wordprocessingml/2006/main" xmlns:w14="http://schemas.microsoft.com/office/word/2010/wordml" xmlns:w15="http://schemas.microsoft.com/office/word/2012/wordml" xmlns:w16cex="http://schemas.microsoft.com/office/word/2018/wordml/cex" xmlns:w16cid="http://schemas.microsoft.com/office/word/2016/wordml/cid" xmlns:w16="http://schemas.microsoft.com/office/word/2018/wordml" xmlns:w16du="http://schemas.microsoft.com/office/word/2023/wordml/word16du" xmlns:w16sdtdh="http://schemas.microsoft.com/office/word/2020/wordml/sdtdatahash" xmlns:w16se="http://schemas.microsoft.com/office/word/2015/wordml/symex" xmlns:wpg="http://schemas.microsoft.com/office/word/2010/wordprocessingGroup" xmlns:wpi="http://schemas.microsoft.com/office/word/2010/wordprocessingInk" xmlns:wne="http://schemas.microsoft.com/office/word/2006/wordml" xmlns:wps="http://schemas.microsoft.com/office/word/2010/wordprocessingShape" mc:Ignorable="w14 w15 w16se w16cid w16 w16cex w16sdtdh w16du wp14">
+<w:ftr xmlns:wpc="http://schemas.microsoft.com/office/word/2010/wordprocessingCanvas" xmlns:cx="http://schemas.microsoft.com/office/drawing/2014/chartex" xmlns:mc="http://schemas.openxmlformats.org/markup-compatibility/2006" xmlns:o="urn:schemas-microsoft-com:office:office" xmlns:r="http://schemas.openxmlformats.org/officeDocument/2006/relationships" xmlns:m="http://schemas.openxmlformats.org/officeDocument/2006/math" xmlns:v="urn:schemas-microsoft-com:vml" xmlns:wp14="http://schemas.microsoft.com/office/word/2010/wordprocessingDrawing" xmlns:wp="http://schemas.openxmlformats.org/drawingml/2006/wordprocessingDrawing" xmlns:w10="urn:schemas-microsoft-com:office:word" xmlns:w="http://schemas.openxmlformats.org/wordprocessingml/2006/main" xmlns:w14="http://schemas.microsoft.com/office/word/2010/wordml" xmlns:w15="http://schemas.microsoft.com/office/word/2012/wordml" xmlns:w16se="http://schemas.microsoft.com/office/word/2015/wordml/symex" xmlns:wpg="http://schemas.microsoft.com/office/word/2010/wordprocessingGroup" xmlns:wpi="http://schemas.microsoft.com/office/word/2010/wordprocessingInk" xmlns:wne="http://schemas.microsoft.com/office/word/2006/wordml" xmlns:wps="http://schemas.microsoft.com/office/word/2010/wordprocessingShape" mc:Ignorable="w14 w15 w16se wp14">
   <w:p>
     <w:pPr>
       <w:pStyle w:val="Footer"/>
@@ -6689,7 +5413,7 @@
 </file>
 
 <file path=word/footnotes.xml><?xml version="1.0" encoding="utf-8"?>
-<w:footnotes xmlns:wpc="http://schemas.microsoft.com/office/word/2010/wordprocessingCanvas" xmlns:cx="http://schemas.microsoft.com/office/drawing/2014/chartex" xmlns:cx1="http://schemas.microsoft.com/office/drawing/2015/9/8/chartex" xmlns:cx2="http://schemas.microsoft.com/office/drawing/2015/10/21/chartex" xmlns:cx3="http://schemas.microsoft.com/office/drawing/2016/5/9/chartex" xmlns:cx4="http://schemas.microsoft.com/office/drawing/2016/5/10/chartex" xmlns:cx5="http://schemas.microsoft.com/office/drawing/2016/5/11/chartex" xmlns:cx6="http://schemas.microsoft.com/office/drawing/2016/5/12/chartex" xmlns:cx7="http://schemas.microsoft.com/office/drawing/2016/5/13/chartex" xmlns:cx8="http://schemas.microsoft.com/office/drawing/2016/5/14/chartex" xmlns:mc="http://schemas.openxmlformats.org/markup-compatibility/2006" xmlns:aink="http://schemas.microsoft.com/office/drawing/2016/ink" xmlns:am3d="http://schemas.microsoft.com/office/drawing/2017/model3d" xmlns:o="urn:schemas-microsoft-com:office:office" xmlns:oel="http://schemas.microsoft.com/office/2019/extlst" xmlns:r="http://schemas.openxmlformats.org/officeDocument/2006/relationships" xmlns:m="http://schemas.openxmlformats.org/officeDocument/2006/math" xmlns:v="urn:schemas-microsoft-com:vml" xmlns:wp14="http://schemas.microsoft.com/office/word/2010/wordprocessingDrawing" xmlns:wp="http://schemas.openxmlformats.org/drawingml/2006/wordprocessingDrawing" xmlns:w10="urn:schemas-microsoft-com:office:word" xmlns:w="http://schemas.openxmlformats.org/wordprocessingml/2006/main" xmlns:w14="http://schemas.microsoft.com/office/word/2010/wordml" xmlns:w15="http://schemas.microsoft.com/office/word/2012/wordml" xmlns:w16cex="http://schemas.microsoft.com/office/word/2018/wordml/cex" xmlns:w16cid="http://schemas.microsoft.com/office/word/2016/wordml/cid" xmlns:w16="http://schemas.microsoft.com/office/word/2018/wordml" xmlns:w16du="http://schemas.microsoft.com/office/word/2023/wordml/word16du" xmlns:w16sdtdh="http://schemas.microsoft.com/office/word/2020/wordml/sdtdatahash" xmlns:w16se="http://schemas.microsoft.com/office/word/2015/wordml/symex" xmlns:wpg="http://schemas.microsoft.com/office/word/2010/wordprocessingGroup" xmlns:wpi="http://schemas.microsoft.com/office/word/2010/wordprocessingInk" xmlns:wne="http://schemas.microsoft.com/office/word/2006/wordml" xmlns:wps="http://schemas.microsoft.com/office/word/2010/wordprocessingShape" mc:Ignorable="w14 w15 w16se w16cid w16 w16cex w16sdtdh w16du wp14">
+<w:footnotes xmlns:wpc="http://schemas.microsoft.com/office/word/2010/wordprocessingCanvas" xmlns:cx="http://schemas.microsoft.com/office/drawing/2014/chartex" xmlns:mc="http://schemas.openxmlformats.org/markup-compatibility/2006" xmlns:o="urn:schemas-microsoft-com:office:office" xmlns:r="http://schemas.openxmlformats.org/officeDocument/2006/relationships" xmlns:m="http://schemas.openxmlformats.org/officeDocument/2006/math" xmlns:v="urn:schemas-microsoft-com:vml" xmlns:wp14="http://schemas.microsoft.com/office/word/2010/wordprocessingDrawing" xmlns:wp="http://schemas.openxmlformats.org/drawingml/2006/wordprocessingDrawing" xmlns:w10="urn:schemas-microsoft-com:office:word" xmlns:w="http://schemas.openxmlformats.org/wordprocessingml/2006/main" xmlns:w14="http://schemas.microsoft.com/office/word/2010/wordml" xmlns:w15="http://schemas.microsoft.com/office/word/2012/wordml" xmlns:w16se="http://schemas.microsoft.com/office/word/2015/wordml/symex" xmlns:wpg="http://schemas.microsoft.com/office/word/2010/wordprocessingGroup" xmlns:wpi="http://schemas.microsoft.com/office/word/2010/wordprocessingInk" xmlns:wne="http://schemas.microsoft.com/office/word/2006/wordml" xmlns:wps="http://schemas.microsoft.com/office/word/2010/wordprocessingShape" mc:Ignorable="w14 w15 w16se wp14">
   <w:footnote w:type="separator" w:id="-1">
     <w:p>
       <w:r>
@@ -6708,7 +5432,7 @@
 </file>
 
 <file path=word/numbering.xml><?xml version="1.0" encoding="utf-8"?>
-<w:numbering xmlns:wpc="http://schemas.microsoft.com/office/word/2010/wordprocessingCanvas" xmlns:cx="http://schemas.microsoft.com/office/drawing/2014/chartex" xmlns:cx1="http://schemas.microsoft.com/office/drawing/2015/9/8/chartex" xmlns:cx2="http://schemas.microsoft.com/office/drawing/2015/10/21/chartex" xmlns:cx3="http://schemas.microsoft.com/office/drawing/2016/5/9/chartex" xmlns:cx4="http://schemas.microsoft.com/office/drawing/2016/5/10/chartex" xmlns:cx5="http://schemas.microsoft.com/office/drawing/2016/5/11/chartex" xmlns:cx6="http://schemas.microsoft.com/office/drawing/2016/5/12/chartex" xmlns:cx7="http://schemas.microsoft.com/office/drawing/2016/5/13/chartex" xmlns:cx8="http://schemas.microsoft.com/office/drawing/2016/5/14/chartex" xmlns:mc="http://schemas.openxmlformats.org/markup-compatibility/2006" xmlns:aink="http://schemas.microsoft.com/office/drawing/2016/ink" xmlns:am3d="http://schemas.microsoft.com/office/drawing/2017/model3d" xmlns:o="urn:schemas-microsoft-com:office:office" xmlns:oel="http://schemas.microsoft.com/office/2019/extlst" xmlns:r="http://schemas.openxmlformats.org/officeDocument/2006/relationships" xmlns:m="http://schemas.openxmlformats.org/officeDocument/2006/math" xmlns:v="urn:schemas-microsoft-com:vml" xmlns:wp14="http://schemas.microsoft.com/office/word/2010/wordprocessingDrawing" xmlns:wp="http://schemas.openxmlformats.org/drawingml/2006/wordprocessingDrawing" xmlns:w10="urn:schemas-microsoft-com:office:word" xmlns:w="http://schemas.openxmlformats.org/wordprocessingml/2006/main" xmlns:w14="http://schemas.microsoft.com/office/word/2010/wordml" xmlns:w15="http://schemas.microsoft.com/office/word/2012/wordml" xmlns:w16cex="http://schemas.microsoft.com/office/word/2018/wordml/cex" xmlns:w16cid="http://schemas.microsoft.com/office/word/2016/wordml/cid" xmlns:w16="http://schemas.microsoft.com/office/word/2018/wordml" xmlns:w16du="http://schemas.microsoft.com/office/word/2023/wordml/word16du" xmlns:w16sdtdh="http://schemas.microsoft.com/office/word/2020/wordml/sdtdatahash" xmlns:w16se="http://schemas.microsoft.com/office/word/2015/wordml/symex" xmlns:wpg="http://schemas.microsoft.com/office/word/2010/wordprocessingGroup" xmlns:wpi="http://schemas.microsoft.com/office/word/2010/wordprocessingInk" xmlns:wne="http://schemas.microsoft.com/office/word/2006/wordml" xmlns:wps="http://schemas.microsoft.com/office/word/2010/wordprocessingShape" mc:Ignorable="w14 w15 w16se w16cid w16 w16cex w16sdtdh w16du wp14">
+<w:numbering xmlns:wpc="http://schemas.microsoft.com/office/word/2010/wordprocessingCanvas" xmlns:cx="http://schemas.microsoft.com/office/drawing/2014/chartex" xmlns:mc="http://schemas.openxmlformats.org/markup-compatibility/2006" xmlns:o="urn:schemas-microsoft-com:office:office" xmlns:r="http://schemas.openxmlformats.org/officeDocument/2006/relationships" xmlns:m="http://schemas.openxmlformats.org/officeDocument/2006/math" xmlns:v="urn:schemas-microsoft-com:vml" xmlns:wp14="http://schemas.microsoft.com/office/word/2010/wordprocessingDrawing" xmlns:wp="http://schemas.openxmlformats.org/drawingml/2006/wordprocessingDrawing" xmlns:w10="urn:schemas-microsoft-com:office:word" xmlns:w="http://schemas.openxmlformats.org/wordprocessingml/2006/main" xmlns:w14="http://schemas.microsoft.com/office/word/2010/wordml" xmlns:w15="http://schemas.microsoft.com/office/word/2012/wordml" xmlns:w16se="http://schemas.microsoft.com/office/word/2015/wordml/symex" xmlns:wpg="http://schemas.microsoft.com/office/word/2010/wordprocessingGroup" xmlns:wpi="http://schemas.microsoft.com/office/word/2010/wordprocessingInk" xmlns:wne="http://schemas.microsoft.com/office/word/2006/wordml" xmlns:wps="http://schemas.microsoft.com/office/word/2010/wordprocessingShape" mc:Ignorable="w14 w15 w16se wp14">
   <w:abstractNum w:abstractNumId="0" w15:restartNumberingAfterBreak="0">
     <w:nsid w:val="2EEE1109"/>
     <w:multiLevelType w:val="multilevel"/>
@@ -6822,24 +5546,24 @@
       </w:rPr>
     </w:lvl>
   </w:abstractNum>
-  <w:num w:numId="1" w16cid:durableId="1017005087">
+  <w:num w:numId="1">
     <w:abstractNumId w:val="0"/>
   </w:num>
 </w:numbering>
 </file>
 
 <file path=word/styles.xml><?xml version="1.0" encoding="utf-8"?>
-<w:styles xmlns:mc="http://schemas.openxmlformats.org/markup-compatibility/2006" xmlns:r="http://schemas.openxmlformats.org/officeDocument/2006/relationships" xmlns:w="http://schemas.openxmlformats.org/wordprocessingml/2006/main" xmlns:w14="http://schemas.microsoft.com/office/word/2010/wordml" xmlns:w15="http://schemas.microsoft.com/office/word/2012/wordml" xmlns:w16cex="http://schemas.microsoft.com/office/word/2018/wordml/cex" xmlns:w16cid="http://schemas.microsoft.com/office/word/2016/wordml/cid" xmlns:w16="http://schemas.microsoft.com/office/word/2018/wordml" xmlns:w16du="http://schemas.microsoft.com/office/word/2023/wordml/word16du" xmlns:w16sdtdh="http://schemas.microsoft.com/office/word/2020/wordml/sdtdatahash" xmlns:w16se="http://schemas.microsoft.com/office/word/2015/wordml/symex" mc:Ignorable="w14 w15 w16se w16cid w16 w16cex w16sdtdh w16du">
+<w:styles xmlns:mc="http://schemas.openxmlformats.org/markup-compatibility/2006" xmlns:r="http://schemas.openxmlformats.org/officeDocument/2006/relationships" xmlns:w="http://schemas.openxmlformats.org/wordprocessingml/2006/main" xmlns:w14="http://schemas.microsoft.com/office/word/2010/wordml" xmlns:w15="http://schemas.microsoft.com/office/word/2012/wordml" xmlns:w16se="http://schemas.microsoft.com/office/word/2015/wordml/symex" mc:Ignorable="w14 w15 w16se">
   <w:docDefaults>
     <w:rPrDefault>
       <w:rPr>
         <w:rFonts w:ascii="Times New Roman" w:eastAsia="Times New Roman" w:hAnsi="Times New Roman" w:cs="Times New Roman"/>
-        <w:lang w:val="en-US" w:eastAsia="en-US" w:bidi="th-TH"/>
+        <w:lang w:val="en-US" w:eastAsia="en-US" w:bidi="ar-SA"/>
       </w:rPr>
     </w:rPrDefault>
     <w:pPrDefault/>
   </w:docDefaults>
-  <w:latentStyles w:defLockedState="0" w:defUIPriority="0" w:defSemiHidden="0" w:defUnhideWhenUsed="0" w:defQFormat="0" w:count="376">
+  <w:latentStyles w:defLockedState="0" w:defUIPriority="0" w:defSemiHidden="0" w:defUnhideWhenUsed="0" w:defQFormat="0" w:count="371">
     <w:lsdException w:name="Normal" w:qFormat="1"/>
     <w:lsdException w:name="heading 1" w:qFormat="1"/>
     <w:lsdException w:name="heading 2" w:semiHidden="1" w:unhideWhenUsed="1" w:qFormat="1"/>
@@ -7115,11 +5839,6 @@
     <w:lsdException w:name="List Table 5 Dark Accent 6" w:uiPriority="50"/>
     <w:lsdException w:name="List Table 6 Colorful Accent 6" w:uiPriority="51"/>
     <w:lsdException w:name="List Table 7 Colorful Accent 6" w:uiPriority="52"/>
-    <w:lsdException w:name="Mention" w:semiHidden="1" w:uiPriority="99" w:unhideWhenUsed="1"/>
-    <w:lsdException w:name="Smart Hyperlink" w:semiHidden="1" w:uiPriority="99" w:unhideWhenUsed="1"/>
-    <w:lsdException w:name="Hashtag" w:semiHidden="1" w:uiPriority="99" w:unhideWhenUsed="1"/>
-    <w:lsdException w:name="Unresolved Mention" w:semiHidden="1" w:uiPriority="99" w:unhideWhenUsed="1"/>
-    <w:lsdException w:name="Smart Link" w:semiHidden="1" w:uiPriority="99" w:unhideWhenUsed="1"/>
   </w:latentStyles>
   <w:style w:type="paragraph" w:default="1" w:styleId="Normal">
     <w:name w:val="Normal"/>
@@ -7128,7 +5847,6 @@
     <w:rPr>
       <w:sz w:val="24"/>
       <w:szCs w:val="24"/>
-      <w:lang w:bidi="ar-SA"/>
     </w:rPr>
   </w:style>
   <w:style w:type="paragraph" w:styleId="Heading1">
@@ -7156,6 +5874,7 @@
   <w:style w:type="character" w:default="1" w:styleId="DefaultParagraphFont">
     <w:name w:val="Default Paragraph Font"/>
     <w:uiPriority w:val="1"/>
+    <w:semiHidden/>
     <w:unhideWhenUsed/>
   </w:style>
   <w:style w:type="table" w:default="1" w:styleId="TableNormal">
@@ -7675,7 +6394,7 @@
 </file>
 
 <file path=customXml/itemProps1.xml><?xml version="1.0" encoding="utf-8"?>
-<ds:datastoreItem xmlns:ds="http://schemas.openxmlformats.org/officeDocument/2006/customXml" ds:itemID="{DBB3CD3E-781B-4F7F-A3BB-F383C566A772}">
+<ds:datastoreItem xmlns:ds="http://schemas.openxmlformats.org/officeDocument/2006/customXml" ds:itemID="{5E72EB2D-6042-45FD-8420-AC106344778E}">
   <ds:schemaRefs>
     <ds:schemaRef ds:uri="http://schemas.openxmlformats.org/officeDocument/2006/bibliography"/>
   </ds:schemaRefs>

</xml_diff>

<commit_message>
cap nhap chuong 1
</commit_message>
<xml_diff>
--- a/BAOCAO.docx
+++ b/BAOCAO.docx
@@ -469,23 +469,13 @@
           <w:lang w:val="vi-VN"/>
         </w:rPr>
       </w:pPr>
-      <w:proofErr w:type="spellStart"/>
-      <w:r>
-        <w:rPr>
-          <w:bCs/>
-          <w:sz w:val="28"/>
-          <w:szCs w:val="20"/>
-        </w:rPr>
-        <w:t>Ngành</w:t>
-      </w:r>
-      <w:proofErr w:type="spellEnd"/>
-      <w:r>
-        <w:rPr>
-          <w:bCs/>
-          <w:sz w:val="28"/>
-          <w:szCs w:val="20"/>
-        </w:rPr>
-        <w:t xml:space="preserve">: </w:t>
+      <w:r>
+        <w:rPr>
+          <w:bCs/>
+          <w:sz w:val="28"/>
+          <w:szCs w:val="20"/>
+        </w:rPr>
+        <w:t xml:space="preserve">Ngành: </w:t>
       </w:r>
       <w:r>
         <w:rPr>
@@ -653,25 +643,14 @@
         </w:rPr>
         <w:t xml:space="preserve">     </w:t>
       </w:r>
-      <w:proofErr w:type="spellStart"/>
-      <w:r>
-        <w:rPr>
-          <w:bCs/>
-          <w:sz w:val="28"/>
-          <w:szCs w:val="20"/>
-          <w:lang w:val="vi-VN"/>
-        </w:rPr>
-        <w:t>ThS.Lê</w:t>
-      </w:r>
-      <w:proofErr w:type="spellEnd"/>
-      <w:r>
-        <w:rPr>
-          <w:bCs/>
-          <w:sz w:val="28"/>
-          <w:szCs w:val="20"/>
-          <w:lang w:val="vi-VN"/>
-        </w:rPr>
-        <w:t xml:space="preserve"> Nhật Tùng</w:t>
+      <w:r>
+        <w:rPr>
+          <w:bCs/>
+          <w:sz w:val="28"/>
+          <w:szCs w:val="20"/>
+          <w:lang w:val="vi-VN"/>
+        </w:rPr>
+        <w:t>ThS.Lê Nhật Tùng</w:t>
       </w:r>
     </w:p>
     <w:p>
@@ -1286,23 +1265,13 @@
           <w:lang w:val="vi-VN"/>
         </w:rPr>
       </w:pPr>
-      <w:proofErr w:type="spellStart"/>
-      <w:r>
-        <w:rPr>
-          <w:bCs/>
-          <w:sz w:val="28"/>
-          <w:szCs w:val="20"/>
-        </w:rPr>
-        <w:t>Ngành</w:t>
-      </w:r>
-      <w:proofErr w:type="spellEnd"/>
-      <w:r>
-        <w:rPr>
-          <w:bCs/>
-          <w:sz w:val="28"/>
-          <w:szCs w:val="20"/>
-        </w:rPr>
-        <w:t xml:space="preserve">: </w:t>
+      <w:r>
+        <w:rPr>
+          <w:bCs/>
+          <w:sz w:val="28"/>
+          <w:szCs w:val="20"/>
+        </w:rPr>
+        <w:t xml:space="preserve">Ngành: </w:t>
       </w:r>
       <w:r>
         <w:rPr>
@@ -1459,27 +1428,7 @@
           <w:szCs w:val="20"/>
           <w:lang w:val="vi-VN"/>
         </w:rPr>
-        <w:t xml:space="preserve">     </w:t>
-      </w:r>
-      <w:proofErr w:type="spellStart"/>
-      <w:r>
-        <w:rPr>
-          <w:bCs/>
-          <w:sz w:val="28"/>
-          <w:szCs w:val="20"/>
-          <w:lang w:val="vi-VN"/>
-        </w:rPr>
-        <w:t>ThS.Lê</w:t>
-      </w:r>
-      <w:proofErr w:type="spellEnd"/>
-      <w:r>
-        <w:rPr>
-          <w:bCs/>
-          <w:sz w:val="28"/>
-          <w:szCs w:val="20"/>
-          <w:lang w:val="vi-VN"/>
-        </w:rPr>
-        <w:t xml:space="preserve"> Nhật Tùng</w:t>
+        <w:t xml:space="preserve">     ThS.Lê Nhật Tùng</w:t>
       </w:r>
     </w:p>
     <w:p>
@@ -1729,6 +1678,7 @@
           <w:bCs/>
           <w:sz w:val="32"/>
           <w:szCs w:val="32"/>
+          <w:lang w:val="vi-VN"/>
         </w:rPr>
       </w:pPr>
       <w:r>
@@ -1751,6 +1701,7 @@
         <w:rPr>
           <w:sz w:val="32"/>
           <w:szCs w:val="32"/>
+          <w:lang w:val="vi-VN"/>
         </w:rPr>
       </w:pPr>
     </w:p>
@@ -1764,6 +1715,9 @@
           <w:tab w:val="left" w:pos="426"/>
         </w:tabs>
         <w:jc w:val="center"/>
+        <w:rPr>
+          <w:lang w:val="vi-VN"/>
+        </w:rPr>
       </w:pPr>
     </w:p>
     <w:p>
@@ -1776,6 +1730,9 @@
           <w:tab w:val="left" w:pos="426"/>
         </w:tabs>
         <w:jc w:val="center"/>
+        <w:rPr>
+          <w:lang w:val="vi-VN"/>
+        </w:rPr>
       </w:pPr>
     </w:p>
     <w:p>
@@ -1788,6 +1745,9 @@
           <w:tab w:val="left" w:pos="426"/>
         </w:tabs>
         <w:jc w:val="center"/>
+        <w:rPr>
+          <w:lang w:val="vi-VN"/>
+        </w:rPr>
       </w:pPr>
     </w:p>
     <w:p>
@@ -1800,6 +1760,9 @@
           <w:tab w:val="left" w:pos="426"/>
         </w:tabs>
         <w:jc w:val="center"/>
+        <w:rPr>
+          <w:lang w:val="vi-VN"/>
+        </w:rPr>
       </w:pPr>
     </w:p>
     <w:p>
@@ -1812,6 +1775,9 @@
           <w:tab w:val="left" w:pos="426"/>
         </w:tabs>
         <w:jc w:val="center"/>
+        <w:rPr>
+          <w:lang w:val="vi-VN"/>
+        </w:rPr>
       </w:pPr>
     </w:p>
     <w:p>
@@ -1824,6 +1790,9 @@
           <w:tab w:val="left" w:pos="426"/>
         </w:tabs>
         <w:jc w:val="center"/>
+        <w:rPr>
+          <w:lang w:val="vi-VN"/>
+        </w:rPr>
       </w:pPr>
     </w:p>
     <w:p>
@@ -1836,6 +1805,9 @@
           <w:tab w:val="left" w:pos="426"/>
         </w:tabs>
         <w:jc w:val="center"/>
+        <w:rPr>
+          <w:lang w:val="vi-VN"/>
+        </w:rPr>
       </w:pPr>
     </w:p>
     <w:p>
@@ -1848,6 +1820,9 @@
           <w:tab w:val="left" w:pos="426"/>
         </w:tabs>
         <w:jc w:val="center"/>
+        <w:rPr>
+          <w:lang w:val="vi-VN"/>
+        </w:rPr>
       </w:pPr>
     </w:p>
     <w:p>
@@ -1860,6 +1835,9 @@
           <w:tab w:val="left" w:pos="426"/>
         </w:tabs>
         <w:jc w:val="center"/>
+        <w:rPr>
+          <w:lang w:val="vi-VN"/>
+        </w:rPr>
       </w:pPr>
     </w:p>
     <w:p>
@@ -1872,6 +1850,9 @@
           <w:tab w:val="left" w:pos="426"/>
         </w:tabs>
         <w:jc w:val="center"/>
+        <w:rPr>
+          <w:lang w:val="vi-VN"/>
+        </w:rPr>
       </w:pPr>
     </w:p>
     <w:p>
@@ -1884,6 +1865,9 @@
           <w:tab w:val="left" w:pos="426"/>
         </w:tabs>
         <w:jc w:val="center"/>
+        <w:rPr>
+          <w:lang w:val="vi-VN"/>
+        </w:rPr>
       </w:pPr>
     </w:p>
     <w:p>
@@ -1896,6 +1880,9 @@
           <w:tab w:val="left" w:pos="426"/>
         </w:tabs>
         <w:jc w:val="center"/>
+        <w:rPr>
+          <w:lang w:val="vi-VN"/>
+        </w:rPr>
       </w:pPr>
     </w:p>
     <w:p>
@@ -1908,6 +1895,9 @@
           <w:tab w:val="left" w:pos="426"/>
         </w:tabs>
         <w:jc w:val="center"/>
+        <w:rPr>
+          <w:lang w:val="vi-VN"/>
+        </w:rPr>
       </w:pPr>
     </w:p>
     <w:p>
@@ -1920,6 +1910,9 @@
           <w:tab w:val="left" w:pos="426"/>
         </w:tabs>
         <w:jc w:val="center"/>
+        <w:rPr>
+          <w:lang w:val="vi-VN"/>
+        </w:rPr>
       </w:pPr>
     </w:p>
     <w:p>
@@ -1932,6 +1925,9 @@
           <w:tab w:val="left" w:pos="426"/>
         </w:tabs>
         <w:jc w:val="center"/>
+        <w:rPr>
+          <w:lang w:val="vi-VN"/>
+        </w:rPr>
       </w:pPr>
     </w:p>
     <w:p>
@@ -1944,6 +1940,9 @@
           <w:tab w:val="left" w:pos="426"/>
         </w:tabs>
         <w:jc w:val="center"/>
+        <w:rPr>
+          <w:lang w:val="vi-VN"/>
+        </w:rPr>
       </w:pPr>
     </w:p>
     <w:p>
@@ -1956,6 +1955,9 @@
           <w:tab w:val="left" w:pos="426"/>
         </w:tabs>
         <w:jc w:val="center"/>
+        <w:rPr>
+          <w:lang w:val="vi-VN"/>
+        </w:rPr>
       </w:pPr>
     </w:p>
     <w:p>
@@ -1968,6 +1970,9 @@
           <w:tab w:val="left" w:pos="426"/>
         </w:tabs>
         <w:jc w:val="center"/>
+        <w:rPr>
+          <w:lang w:val="vi-VN"/>
+        </w:rPr>
       </w:pPr>
     </w:p>
     <w:p>
@@ -1979,6 +1984,9 @@
         <w:tabs>
           <w:tab w:val="left" w:pos="426"/>
         </w:tabs>
+        <w:rPr>
+          <w:lang w:val="vi-VN"/>
+        </w:rPr>
       </w:pPr>
     </w:p>
     <w:p>
@@ -2379,55 +2387,7 @@
           <w:szCs w:val="26"/>
           <w:lang w:val="vi-VN"/>
         </w:rPr>
-        <w:t xml:space="preserve"> </w:t>
-      </w:r>
-      <w:r>
-        <w:rPr>
-          <w:sz w:val="26"/>
-          <w:szCs w:val="26"/>
-          <w:lang w:val="vi-VN"/>
-        </w:rPr>
-        <w:t xml:space="preserve">Nếu phát hiện có bất kỳ sự gian lận nào </w:t>
-      </w:r>
-      <w:r>
-        <w:rPr>
-          <w:sz w:val="26"/>
-          <w:szCs w:val="26"/>
-          <w:lang w:val="vi-VN"/>
-        </w:rPr>
-        <w:t xml:space="preserve">chúng </w:t>
-      </w:r>
-      <w:r>
-        <w:rPr>
-          <w:sz w:val="26"/>
-          <w:szCs w:val="26"/>
-          <w:lang w:val="vi-VN"/>
-        </w:rPr>
-        <w:t xml:space="preserve">tôi xin hoàn toàn chịu trách nhiệm về nội dung bài </w:t>
-      </w:r>
-      <w:r>
-        <w:rPr>
-          <w:sz w:val="26"/>
-          <w:szCs w:val="26"/>
-          <w:lang w:val="vi-VN"/>
-        </w:rPr>
-        <w:t xml:space="preserve">báo cáo </w:t>
-      </w:r>
-      <w:r>
-        <w:rPr>
-          <w:sz w:val="26"/>
-          <w:szCs w:val="26"/>
-          <w:lang w:val="vi-VN"/>
-        </w:rPr>
-        <w:t xml:space="preserve">của </w:t>
-      </w:r>
-      <w:r>
-        <w:rPr>
-          <w:sz w:val="26"/>
-          <w:szCs w:val="26"/>
-          <w:lang w:val="vi-VN"/>
-        </w:rPr>
-        <w:t>mình.</w:t>
+        <w:t xml:space="preserve"> Nếu phát hiện có bất kỳ sự gian lận nào chúng tôi xin hoàn toàn chịu trách nhiệm về nội dung bài báo cáo của mình.</w:t>
       </w:r>
     </w:p>
     <w:p>
@@ -4661,58 +4621,308 @@
         <w:rPr>
           <w:lang w:val="en-US"/>
         </w:rPr>
+        <w:t xml:space="preserve"> Giới thiệu đề tài</w:t>
+      </w:r>
+    </w:p>
+    <w:p>
+      <w:pPr>
+        <w:pStyle w:val="Head2"/>
+        <w:tabs>
+          <w:tab w:val="left" w:pos="426"/>
+        </w:tabs>
+        <w:ind w:left="426"/>
+        <w:rPr>
+          <w:b w:val="0"/>
+          <w:bCs/>
+          <w:sz w:val="26"/>
+          <w:szCs w:val="26"/>
+        </w:rPr>
+      </w:pPr>
+      <w:r>
+        <w:rPr>
+          <w:b w:val="0"/>
+          <w:bCs/>
+          <w:sz w:val="26"/>
+          <w:szCs w:val="26"/>
+        </w:rPr>
+        <w:t>M</w:t>
+      </w:r>
+      <w:r>
+        <w:rPr>
+          <w:b w:val="0"/>
+          <w:bCs/>
+          <w:sz w:val="26"/>
+          <w:szCs w:val="26"/>
+        </w:rPr>
+        <w:t xml:space="preserve">ạng xã hội đã trở thành một phần không thể thiếu trong cuộc </w:t>
+      </w:r>
+      <w:r>
+        <w:rPr>
+          <w:b w:val="0"/>
+          <w:bCs/>
+          <w:sz w:val="26"/>
+          <w:szCs w:val="26"/>
+        </w:rPr>
+        <w:t>số</w:t>
+      </w:r>
+      <w:r>
+        <w:rPr>
+          <w:b w:val="0"/>
+          <w:bCs/>
+          <w:sz w:val="26"/>
+          <w:szCs w:val="26"/>
+        </w:rPr>
+        <w:t>ng</w:t>
+      </w:r>
+      <w:r>
+        <w:rPr>
+          <w:b w:val="0"/>
+          <w:bCs/>
+          <w:sz w:val="26"/>
+          <w:szCs w:val="26"/>
+        </w:rPr>
+        <w:t xml:space="preserve"> hiện nay</w:t>
+      </w:r>
+      <w:r>
+        <w:rPr>
+          <w:b w:val="0"/>
+          <w:bCs/>
+          <w:sz w:val="26"/>
+          <w:szCs w:val="26"/>
+        </w:rPr>
+        <w:t xml:space="preserve"> của chúng ta. </w:t>
+      </w:r>
+      <w:r>
+        <w:rPr>
+          <w:b w:val="0"/>
+          <w:bCs/>
+          <w:sz w:val="26"/>
+          <w:szCs w:val="26"/>
+        </w:rPr>
+        <w:t>Mỗi</w:t>
+      </w:r>
+      <w:r>
+        <w:rPr>
+          <w:b w:val="0"/>
+          <w:bCs/>
+          <w:sz w:val="26"/>
+          <w:szCs w:val="26"/>
+        </w:rPr>
+        <w:t xml:space="preserve"> ngày </w:t>
+      </w:r>
+      <w:r>
+        <w:rPr>
+          <w:b w:val="0"/>
+          <w:bCs/>
+          <w:sz w:val="26"/>
+          <w:szCs w:val="26"/>
+        </w:rPr>
+        <w:t xml:space="preserve">có hàng triệu dữ liệu được tạo ra và chia sẻ trên các nền </w:t>
+      </w:r>
+      <w:r>
+        <w:rPr>
+          <w:b w:val="0"/>
+          <w:bCs/>
+          <w:sz w:val="26"/>
+          <w:szCs w:val="26"/>
+        </w:rPr>
+        <w:t>tảng</w:t>
+      </w:r>
+      <w:r>
+        <w:rPr>
+          <w:b w:val="0"/>
+          <w:bCs/>
+          <w:sz w:val="26"/>
+          <w:szCs w:val="26"/>
+        </w:rPr>
+        <w:t xml:space="preserve"> trực tuyến</w:t>
+      </w:r>
+      <w:r>
+        <w:rPr>
+          <w:b w:val="0"/>
+          <w:bCs/>
+          <w:sz w:val="26"/>
+          <w:szCs w:val="26"/>
+        </w:rPr>
+        <w:t xml:space="preserve">. Dữ liệu từ mạng xã hội như một kho tàng vô giá, đóng vai trò quan trọng trong việc phân tích hành vi người dùng và </w:t>
+      </w:r>
+      <w:r>
+        <w:rPr>
+          <w:b w:val="0"/>
+          <w:bCs/>
+          <w:sz w:val="26"/>
+          <w:szCs w:val="26"/>
+        </w:rPr>
+        <w:t xml:space="preserve">dự </w:t>
+      </w:r>
+      <w:r>
+        <w:rPr>
+          <w:b w:val="0"/>
+          <w:bCs/>
+          <w:sz w:val="26"/>
+          <w:szCs w:val="26"/>
+        </w:rPr>
+        <w:t xml:space="preserve">đoán xu hướng. </w:t>
+      </w:r>
+      <w:r>
+        <w:rPr>
+          <w:b w:val="0"/>
+          <w:bCs/>
+          <w:sz w:val="26"/>
+          <w:szCs w:val="26"/>
+        </w:rPr>
+        <w:t xml:space="preserve">Đề tài </w:t>
+      </w:r>
+      <w:r>
+        <w:rPr>
+          <w:b w:val="0"/>
+          <w:bCs/>
+          <w:sz w:val="26"/>
+          <w:szCs w:val="26"/>
+        </w:rPr>
+        <w:t>“</w:t>
+      </w:r>
+      <w:r>
+        <w:rPr>
+          <w:b w:val="0"/>
+          <w:bCs/>
+          <w:sz w:val="26"/>
+          <w:szCs w:val="26"/>
+        </w:rPr>
+        <w:t xml:space="preserve">         </w:t>
+      </w:r>
+      <w:r>
+        <w:rPr>
+          <w:b w:val="0"/>
+          <w:bCs/>
+          <w:sz w:val="26"/>
+          <w:szCs w:val="26"/>
+        </w:rPr>
+        <w:t>”</w:t>
+      </w:r>
+      <w:r>
+        <w:rPr>
+          <w:b w:val="0"/>
+          <w:bCs/>
+          <w:sz w:val="26"/>
+          <w:szCs w:val="26"/>
+        </w:rPr>
+        <w:t xml:space="preserve"> tập trung vào việc nghiên cứu và áp dụng kỹ </w:t>
+      </w:r>
+      <w:r>
+        <w:rPr>
+          <w:b w:val="0"/>
+          <w:bCs/>
+          <w:sz w:val="26"/>
+          <w:szCs w:val="26"/>
+        </w:rPr>
+        <w:t>thuật thu thập dữ liệu (web scraping) bằng Selemium, một công cụ  giúp tương tác và</w:t>
+      </w:r>
+      <w:r>
+        <w:rPr>
+          <w:b w:val="0"/>
+          <w:bCs/>
+          <w:sz w:val="26"/>
+          <w:szCs w:val="26"/>
+        </w:rPr>
         <w:t xml:space="preserve"> </w:t>
       </w:r>
-      <w:proofErr w:type="spellStart"/>
-      <w:r>
-        <w:rPr>
-          <w:lang w:val="en-US"/>
-        </w:rPr>
-        <w:t>Giới</w:t>
-      </w:r>
-      <w:proofErr w:type="spellEnd"/>
-      <w:r>
-        <w:rPr>
-          <w:lang w:val="en-US"/>
+      <w:r>
+        <w:rPr>
+          <w:b w:val="0"/>
+          <w:bCs/>
+          <w:sz w:val="26"/>
+          <w:szCs w:val="26"/>
+        </w:rPr>
+        <w:t>cho phép mô phỏng các hành động của người dùng trên trình duyệt</w:t>
+      </w:r>
+      <w:r>
+        <w:rPr>
+          <w:b w:val="0"/>
+          <w:bCs/>
+          <w:sz w:val="26"/>
+          <w:szCs w:val="26"/>
+        </w:rPr>
+        <w:t>,</w:t>
+      </w:r>
+      <w:r>
+        <w:rPr>
+          <w:b w:val="0"/>
+          <w:bCs/>
+          <w:sz w:val="26"/>
+          <w:szCs w:val="26"/>
         </w:rPr>
         <w:t xml:space="preserve"> </w:t>
       </w:r>
-      <w:proofErr w:type="spellStart"/>
-      <w:r>
-        <w:rPr>
-          <w:lang w:val="en-US"/>
-        </w:rPr>
-        <w:t>thiệu</w:t>
-      </w:r>
-      <w:proofErr w:type="spellEnd"/>
-      <w:r>
-        <w:rPr>
-          <w:lang w:val="en-US"/>
+      <w:r>
+        <w:rPr>
+          <w:b w:val="0"/>
+          <w:bCs/>
+          <w:sz w:val="26"/>
+          <w:szCs w:val="26"/>
+        </w:rPr>
+        <w:t xml:space="preserve">lấy dữ liệu từ các trang web một cách tự </w:t>
+      </w:r>
+      <w:r>
+        <w:rPr>
+          <w:b w:val="0"/>
+          <w:bCs/>
+          <w:sz w:val="26"/>
+          <w:szCs w:val="26"/>
+        </w:rPr>
+        <w:t>động.</w:t>
+      </w:r>
+      <w:r>
+        <w:rPr>
+          <w:sz w:val="26"/>
+          <w:szCs w:val="26"/>
         </w:rPr>
         <w:t xml:space="preserve"> </w:t>
       </w:r>
-      <w:proofErr w:type="spellStart"/>
-      <w:r>
-        <w:rPr>
-          <w:lang w:val="en-US"/>
-        </w:rPr>
-        <w:t>đề</w:t>
-      </w:r>
-      <w:proofErr w:type="spellEnd"/>
-      <w:r>
-        <w:rPr>
-          <w:lang w:val="en-US"/>
-        </w:rPr>
-        <w:t xml:space="preserve"> </w:t>
-      </w:r>
-      <w:proofErr w:type="spellStart"/>
-      <w:r>
-        <w:rPr>
-          <w:lang w:val="en-US"/>
-        </w:rPr>
-        <w:t>tài</w:t>
-      </w:r>
-      <w:proofErr w:type="spellEnd"/>
+      <w:r>
+        <w:rPr>
+          <w:b w:val="0"/>
+          <w:bCs/>
+          <w:sz w:val="26"/>
+          <w:szCs w:val="26"/>
+        </w:rPr>
+        <w:t>Từ đó, dữ liệu thu thập sẽ được phân tích nhằm đưa ra các</w:t>
+      </w:r>
+      <w:r>
+        <w:rPr>
+          <w:b w:val="0"/>
+          <w:bCs/>
+          <w:sz w:val="26"/>
+          <w:szCs w:val="26"/>
+        </w:rPr>
+        <w:t xml:space="preserve"> thông tin</w:t>
+      </w:r>
+      <w:r>
+        <w:rPr>
+          <w:b w:val="0"/>
+          <w:bCs/>
+          <w:sz w:val="26"/>
+          <w:szCs w:val="26"/>
+        </w:rPr>
+        <w:t xml:space="preserve"> quan trọng về hành vi người dùng, mức độ tương tác và các yếu tố </w:t>
+      </w:r>
+      <w:r>
+        <w:rPr>
+          <w:b w:val="0"/>
+          <w:bCs/>
+          <w:sz w:val="26"/>
+          <w:szCs w:val="26"/>
+        </w:rPr>
+        <w:t>khác.</w:t>
+      </w:r>
+    </w:p>
+    <w:p>
+      <w:pPr>
+        <w:pStyle w:val="Head2"/>
+        <w:tabs>
+          <w:tab w:val="left" w:pos="426"/>
+        </w:tabs>
+      </w:pPr>
     </w:p>
     <w:p>
       <w:pPr>
@@ -4724,236 +4934,75 @@
         <w:tabs>
           <w:tab w:val="left" w:pos="426"/>
         </w:tabs>
-        <w:ind w:left="426" w:hanging="426"/>
         <w:rPr>
           <w:lang w:val="en-US"/>
         </w:rPr>
       </w:pPr>
       <w:r>
+        <w:t xml:space="preserve"> </w:t>
+      </w:r>
+      <w:r>
         <w:rPr>
           <w:lang w:val="en-US"/>
         </w:rPr>
-        <w:t xml:space="preserve"> </w:t>
-      </w:r>
-      <w:proofErr w:type="spellStart"/>
-      <w:r>
-        <w:rPr>
+        <w:t>Nhiệm vụ đồ án</w:t>
+      </w:r>
+    </w:p>
+    <w:p>
+      <w:pPr>
+        <w:pStyle w:val="Head2"/>
+        <w:tabs>
+          <w:tab w:val="left" w:pos="426"/>
+        </w:tabs>
+        <w:ind w:left="426"/>
+        <w:rPr>
+          <w:b w:val="0"/>
+          <w:bCs/>
+          <w:sz w:val="26"/>
+          <w:szCs w:val="26"/>
+        </w:rPr>
+      </w:pPr>
+      <w:r>
+        <w:rPr>
+          <w:b w:val="0"/>
+          <w:bCs/>
+          <w:sz w:val="26"/>
+          <w:szCs w:val="26"/>
+        </w:rPr>
+        <w:t>Nhiệm vụ của đề tài</w:t>
+      </w:r>
+      <w:r>
+        <w:rPr>
+          <w:b w:val="0"/>
+          <w:bCs/>
+          <w:sz w:val="26"/>
+          <w:szCs w:val="26"/>
+        </w:rPr>
+        <w:t xml:space="preserve"> là hướng tới nghiên cứu và áp dụng kĩ thuật web scraping để trích xuất thông tin từ các trang cá nhân trên mạng xã hội X.Từ đó, </w:t>
+      </w:r>
+      <w:r>
+        <w:rPr>
+          <w:b w:val="0"/>
+          <w:bCs/>
+          <w:sz w:val="26"/>
+          <w:szCs w:val="26"/>
+        </w:rPr>
+        <w:t>phục vụ cho việc phân tích và khám phá các xu hướng,  hiểu rõ hành vi của người dùng trên mạng xã hội.</w:t>
+      </w:r>
+    </w:p>
+    <w:p>
+      <w:pPr>
+        <w:pStyle w:val="Head2"/>
+        <w:tabs>
+          <w:tab w:val="left" w:pos="426"/>
+        </w:tabs>
+        <w:ind w:left="720"/>
+        <w:rPr>
+          <w:b w:val="0"/>
+          <w:bCs/>
           <w:lang w:val="en-US"/>
         </w:rPr>
-        <w:t>Những</w:t>
-      </w:r>
-      <w:proofErr w:type="spellEnd"/>
-      <w:r>
-        <w:rPr>
-          <w:lang w:val="en-US"/>
-        </w:rPr>
-        <w:t xml:space="preserve"> </w:t>
-      </w:r>
-      <w:proofErr w:type="spellStart"/>
-      <w:r>
-        <w:rPr>
-          <w:lang w:val="en-US"/>
-        </w:rPr>
-        <w:t>lý</w:t>
-      </w:r>
-      <w:proofErr w:type="spellEnd"/>
-      <w:r>
-        <w:rPr>
-          <w:lang w:val="en-US"/>
-        </w:rPr>
-        <w:t xml:space="preserve"> </w:t>
-      </w:r>
-      <w:proofErr w:type="spellStart"/>
-      <w:r>
-        <w:rPr>
-          <w:lang w:val="en-US"/>
-        </w:rPr>
-        <w:t>thuyết</w:t>
-      </w:r>
-      <w:proofErr w:type="spellEnd"/>
-      <w:r>
-        <w:rPr>
-          <w:lang w:val="en-US"/>
-        </w:rPr>
-        <w:t xml:space="preserve"> </w:t>
-      </w:r>
-      <w:proofErr w:type="spellStart"/>
-      <w:r>
-        <w:rPr>
-          <w:lang w:val="en-US"/>
-        </w:rPr>
-        <w:t>và</w:t>
-      </w:r>
-      <w:proofErr w:type="spellEnd"/>
-      <w:r>
-        <w:rPr>
-          <w:lang w:val="en-US"/>
-        </w:rPr>
-        <w:t xml:space="preserve"> </w:t>
-      </w:r>
-      <w:proofErr w:type="spellStart"/>
-      <w:r>
-        <w:rPr>
-          <w:lang w:val="en-US"/>
-        </w:rPr>
-        <w:t>nghiên</w:t>
-      </w:r>
-      <w:proofErr w:type="spellEnd"/>
-      <w:r>
-        <w:rPr>
-          <w:lang w:val="en-US"/>
-        </w:rPr>
-        <w:t xml:space="preserve"> </w:t>
-      </w:r>
-      <w:proofErr w:type="spellStart"/>
-      <w:r>
-        <w:rPr>
-          <w:lang w:val="en-US"/>
-        </w:rPr>
-        <w:t>cứu</w:t>
-      </w:r>
-      <w:proofErr w:type="spellEnd"/>
-      <w:r>
-        <w:rPr>
-          <w:lang w:val="en-US"/>
-        </w:rPr>
-        <w:t xml:space="preserve"> </w:t>
-      </w:r>
-      <w:proofErr w:type="spellStart"/>
-      <w:r>
-        <w:rPr>
-          <w:lang w:val="en-US"/>
-        </w:rPr>
-        <w:t>trước</w:t>
-      </w:r>
-      <w:proofErr w:type="spellEnd"/>
-      <w:r>
-        <w:rPr>
-          <w:lang w:val="en-US"/>
-        </w:rPr>
-        <w:t xml:space="preserve"> </w:t>
-      </w:r>
-      <w:proofErr w:type="spellStart"/>
-      <w:r>
-        <w:rPr>
-          <w:lang w:val="en-US"/>
-        </w:rPr>
-        <w:t>đây</w:t>
-      </w:r>
-      <w:proofErr w:type="spellEnd"/>
-      <w:r>
-        <w:rPr>
-          <w:lang w:val="en-US"/>
-        </w:rPr>
-        <w:t xml:space="preserve"> </w:t>
-      </w:r>
-      <w:proofErr w:type="spellStart"/>
-      <w:r>
-        <w:rPr>
-          <w:lang w:val="en-US"/>
-        </w:rPr>
-        <w:t>có</w:t>
-      </w:r>
-      <w:proofErr w:type="spellEnd"/>
-      <w:r>
-        <w:rPr>
-          <w:lang w:val="en-US"/>
-        </w:rPr>
-        <w:t xml:space="preserve"> </w:t>
-      </w:r>
-      <w:proofErr w:type="spellStart"/>
-      <w:r>
-        <w:rPr>
-          <w:lang w:val="en-US"/>
-        </w:rPr>
-        <w:t>liên</w:t>
-      </w:r>
-      <w:proofErr w:type="spellEnd"/>
-      <w:r>
-        <w:rPr>
-          <w:lang w:val="en-US"/>
-        </w:rPr>
-        <w:t xml:space="preserve"> </w:t>
-      </w:r>
-      <w:proofErr w:type="spellStart"/>
-      <w:r>
-        <w:rPr>
-          <w:lang w:val="en-US"/>
-        </w:rPr>
-        <w:t>quan</w:t>
-      </w:r>
-      <w:proofErr w:type="spellEnd"/>
-    </w:p>
-    <w:p>
-      <w:pPr>
-        <w:pStyle w:val="Head2"/>
-        <w:numPr>
-          <w:ilvl w:val="1"/>
-          <w:numId w:val="1"/>
-        </w:numPr>
-        <w:tabs>
-          <w:tab w:val="left" w:pos="426"/>
-        </w:tabs>
-        <w:rPr>
-          <w:lang w:val="en-US"/>
-        </w:rPr>
-      </w:pPr>
-      <w:r>
-        <w:rPr>
-          <w:lang w:val="en-US"/>
-        </w:rPr>
-        <w:t xml:space="preserve"> </w:t>
-      </w:r>
-      <w:proofErr w:type="spellStart"/>
-      <w:r>
-        <w:rPr>
-          <w:lang w:val="en-US"/>
-        </w:rPr>
-        <w:t>Nhiệm</w:t>
-      </w:r>
-      <w:proofErr w:type="spellEnd"/>
-      <w:r>
-        <w:rPr>
-          <w:lang w:val="en-US"/>
-        </w:rPr>
-        <w:t xml:space="preserve"> </w:t>
-      </w:r>
-      <w:proofErr w:type="spellStart"/>
-      <w:r>
-        <w:rPr>
-          <w:lang w:val="en-US"/>
-        </w:rPr>
-        <w:t>vụ</w:t>
-      </w:r>
-      <w:proofErr w:type="spellEnd"/>
-      <w:r>
-        <w:rPr>
-          <w:lang w:val="en-US"/>
-        </w:rPr>
-        <w:t xml:space="preserve"> </w:t>
-      </w:r>
-      <w:proofErr w:type="spellStart"/>
-      <w:r>
-        <w:rPr>
-          <w:lang w:val="en-US"/>
-        </w:rPr>
-        <w:t>đồ</w:t>
-      </w:r>
-      <w:proofErr w:type="spellEnd"/>
-      <w:r>
-        <w:rPr>
-          <w:lang w:val="en-US"/>
-        </w:rPr>
-        <w:t xml:space="preserve"> </w:t>
-      </w:r>
-      <w:proofErr w:type="spellStart"/>
-      <w:r>
-        <w:rPr>
-          <w:lang w:val="en-US"/>
-        </w:rPr>
-        <w:t>án</w:t>
-      </w:r>
-      <w:proofErr w:type="spellEnd"/>
+      </w:pPr>
     </w:p>
     <w:p>
       <w:pPr>
@@ -4964,129 +5013,263 @@
         </w:numPr>
         <w:ind w:left="426" w:hanging="426"/>
         <w:rPr>
+          <w:b w:val="0"/>
+          <w:bCs/>
+          <w:sz w:val="26"/>
+          <w:szCs w:val="26"/>
           <w:lang w:val="en-US"/>
         </w:rPr>
       </w:pPr>
-      <w:proofErr w:type="spellStart"/>
-      <w:r>
-        <w:rPr>
+      <w:r>
+        <w:rPr>
+          <w:i/>
+          <w:iCs/>
+          <w:sz w:val="26"/>
+          <w:szCs w:val="26"/>
           <w:lang w:val="en-US"/>
         </w:rPr>
-        <w:t>Tính</w:t>
-      </w:r>
-      <w:proofErr w:type="spellEnd"/>
-      <w:r>
-        <w:rPr>
+        <w:t>Tính cấp thiết và lý do hình thành đề tài</w:t>
+      </w:r>
+    </w:p>
+    <w:p>
+      <w:pPr>
+        <w:pStyle w:val="Head3"/>
+        <w:ind w:left="426" w:firstLine="283"/>
+        <w:rPr>
+          <w:b w:val="0"/>
+          <w:bCs/>
+          <w:sz w:val="26"/>
+          <w:szCs w:val="26"/>
+        </w:rPr>
+      </w:pPr>
+      <w:r>
+        <w:rPr>
+          <w:b w:val="0"/>
+          <w:bCs/>
+          <w:sz w:val="26"/>
+          <w:szCs w:val="26"/>
           <w:lang w:val="en-US"/>
         </w:rPr>
+        <w:t>Trong thời đại số, mạng xã hội X đã trở thành một diễn đàn sôi động, nơi hàng triệu người dùng chia sẻ thông tin, ý kiến và tương tác với nhau mỗi ngày.</w:t>
+      </w:r>
+      <w:r>
+        <w:rPr>
+          <w:sz w:val="26"/>
+          <w:szCs w:val="26"/>
+        </w:rPr>
         <w:t xml:space="preserve"> </w:t>
       </w:r>
-      <w:proofErr w:type="spellStart"/>
-      <w:r>
-        <w:rPr>
-          <w:lang w:val="en-US"/>
-        </w:rPr>
-        <w:t>cấp</w:t>
-      </w:r>
-      <w:proofErr w:type="spellEnd"/>
-      <w:r>
-        <w:rPr>
-          <w:lang w:val="en-US"/>
+      <w:r>
+        <w:rPr>
+          <w:b w:val="0"/>
+          <w:bCs/>
+          <w:sz w:val="26"/>
+          <w:szCs w:val="26"/>
+        </w:rPr>
+        <w:t>Những nội dung như bài viết, bình luận, lượt thích, và các hành vi trực tuyến khác không chỉ phản ánh quan điểm cá nhân mà còn tạo ra những xu hướng xã hội, sở thích tiêu dùng và cảm xúc công chúng. Những dữ liệu này ẩn chứa nhiều thông tin giá trị về hành vi, quan điểm và xu hướng của người dùng, cung cấp nguồn tài nguyên phong phú cho các nhà nghiên cứu</w:t>
+      </w:r>
+      <w:r>
+        <w:rPr>
+          <w:b w:val="0"/>
+          <w:bCs/>
+          <w:sz w:val="26"/>
+          <w:szCs w:val="26"/>
         </w:rPr>
         <w:t xml:space="preserve"> </w:t>
       </w:r>
-      <w:proofErr w:type="spellStart"/>
-      <w:r>
-        <w:rPr>
-          <w:lang w:val="en-US"/>
-        </w:rPr>
-        <w:t>thiết</w:t>
-      </w:r>
-      <w:proofErr w:type="spellEnd"/>
-      <w:r>
-        <w:rPr>
-          <w:lang w:val="en-US"/>
-        </w:rPr>
-        <w:t xml:space="preserve"> </w:t>
-      </w:r>
-      <w:proofErr w:type="spellStart"/>
-      <w:r>
-        <w:rPr>
-          <w:lang w:val="en-US"/>
-        </w:rPr>
-        <w:t>và</w:t>
-      </w:r>
-      <w:proofErr w:type="spellEnd"/>
-      <w:r>
-        <w:rPr>
-          <w:lang w:val="en-US"/>
-        </w:rPr>
-        <w:t xml:space="preserve"> </w:t>
-      </w:r>
-      <w:proofErr w:type="spellStart"/>
-      <w:r>
-        <w:rPr>
-          <w:lang w:val="en-US"/>
-        </w:rPr>
-        <w:t>lý</w:t>
-      </w:r>
-      <w:proofErr w:type="spellEnd"/>
-      <w:r>
-        <w:rPr>
-          <w:lang w:val="en-US"/>
-        </w:rPr>
-        <w:t xml:space="preserve"> do </w:t>
-      </w:r>
-      <w:proofErr w:type="spellStart"/>
-      <w:r>
-        <w:rPr>
-          <w:lang w:val="en-US"/>
-        </w:rPr>
-        <w:t>hình</w:t>
-      </w:r>
-      <w:proofErr w:type="spellEnd"/>
-      <w:r>
-        <w:rPr>
-          <w:lang w:val="en-US"/>
-        </w:rPr>
-        <w:t xml:space="preserve"> </w:t>
-      </w:r>
-      <w:proofErr w:type="spellStart"/>
-      <w:r>
-        <w:rPr>
-          <w:lang w:val="en-US"/>
-        </w:rPr>
-        <w:t>thành</w:t>
-      </w:r>
-      <w:proofErr w:type="spellEnd"/>
-      <w:r>
-        <w:rPr>
-          <w:lang w:val="en-US"/>
-        </w:rPr>
-        <w:t xml:space="preserve"> </w:t>
-      </w:r>
-      <w:proofErr w:type="spellStart"/>
-      <w:r>
-        <w:rPr>
-          <w:lang w:val="en-US"/>
-        </w:rPr>
-        <w:t>đề</w:t>
-      </w:r>
-      <w:proofErr w:type="spellEnd"/>
-      <w:r>
-        <w:rPr>
-          <w:lang w:val="en-US"/>
-        </w:rPr>
-        <w:t xml:space="preserve"> </w:t>
-      </w:r>
-      <w:proofErr w:type="spellStart"/>
-      <w:r>
-        <w:rPr>
-          <w:lang w:val="en-US"/>
-        </w:rPr>
-        <w:t>tài</w:t>
-      </w:r>
-      <w:proofErr w:type="spellEnd"/>
+      <w:r>
+        <w:rPr>
+          <w:b w:val="0"/>
+          <w:bCs/>
+          <w:sz w:val="26"/>
+          <w:szCs w:val="26"/>
+        </w:rPr>
+        <w:t>và nhà hoạch định chính sách trong việc hiểu sâu hơn về thị hiếu, hành vi và sự phát triển của xã hội.</w:t>
+      </w:r>
+    </w:p>
+    <w:p>
+      <w:pPr>
+        <w:pStyle w:val="Head3"/>
+        <w:ind w:left="426"/>
+        <w:rPr>
+          <w:b w:val="0"/>
+          <w:bCs/>
+          <w:sz w:val="26"/>
+          <w:szCs w:val="26"/>
+        </w:rPr>
+      </w:pPr>
+      <w:r>
+        <w:rPr>
+          <w:b w:val="0"/>
+          <w:bCs/>
+          <w:sz w:val="26"/>
+          <w:szCs w:val="26"/>
+        </w:rPr>
+        <w:tab/>
+      </w:r>
+      <w:r>
+        <w:rPr>
+          <w:b w:val="0"/>
+          <w:bCs/>
+          <w:sz w:val="26"/>
+          <w:szCs w:val="26"/>
+        </w:rPr>
+        <w:t xml:space="preserve">Tuy nhiên, việc khai thác và phân tích dữ liệu trên mạng xã hội X vẫn còn nhiều hạn chế </w:t>
+      </w:r>
+      <w:r>
+        <w:rPr>
+          <w:b w:val="0"/>
+          <w:bCs/>
+          <w:sz w:val="26"/>
+          <w:szCs w:val="26"/>
+        </w:rPr>
+        <w:t xml:space="preserve">do </w:t>
+      </w:r>
+      <w:r>
+        <w:rPr>
+          <w:b w:val="0"/>
+          <w:bCs/>
+          <w:sz w:val="26"/>
+          <w:szCs w:val="26"/>
+        </w:rPr>
+        <w:t>tốc độ thay đổi nhanh chóng của dữ liệu. Quá trình thu thập dữ liệu thủ công từ các trang cá nhân không chỉ tốn nhiều thời gian và công sức mà còn dễ gặp phải các rào cản kỹ thuật từ việc các trang web với nhiều lớp mã JavaScript phức tạp. Hơn nữa, các công cụ phân tích dữ liệu truyền thống khó có thể xử lý và khai thác hiệu quả lượng thông tin không có cấu trúc và thay đổi liên tục này.</w:t>
+      </w:r>
+    </w:p>
+    <w:p>
+      <w:pPr>
+        <w:pStyle w:val="Head3"/>
+        <w:ind w:left="426" w:firstLine="283"/>
+        <w:rPr>
+          <w:b w:val="0"/>
+          <w:bCs/>
+          <w:sz w:val="26"/>
+          <w:szCs w:val="26"/>
+        </w:rPr>
+      </w:pPr>
+      <w:r>
+        <w:rPr>
+          <w:b w:val="0"/>
+          <w:bCs/>
+          <w:sz w:val="26"/>
+          <w:szCs w:val="26"/>
+        </w:rPr>
+        <w:t xml:space="preserve">Do đó, kỹ thuật web scraping bằng công cụ </w:t>
+      </w:r>
+      <w:r>
+        <w:rPr>
+          <w:b w:val="0"/>
+          <w:bCs/>
+          <w:sz w:val="26"/>
+          <w:szCs w:val="26"/>
+        </w:rPr>
+        <w:t>Selenium,</w:t>
+      </w:r>
+      <w:r>
+        <w:rPr>
+          <w:b w:val="0"/>
+          <w:bCs/>
+          <w:sz w:val="26"/>
+          <w:szCs w:val="26"/>
+        </w:rPr>
+        <w:t xml:space="preserve"> một công cụ tự động hóa trình duyệt web </w:t>
+      </w:r>
+      <w:r>
+        <w:rPr>
+          <w:b w:val="0"/>
+          <w:bCs/>
+          <w:sz w:val="26"/>
+          <w:szCs w:val="26"/>
+        </w:rPr>
+        <w:t>,</w:t>
+      </w:r>
+      <w:r>
+        <w:rPr>
+          <w:b w:val="0"/>
+          <w:bCs/>
+          <w:sz w:val="26"/>
+          <w:szCs w:val="26"/>
+        </w:rPr>
+        <w:t xml:space="preserve"> mang lại giải pháp hiệu quả để vượt qua những khó khăn này. Selenium cho phép mô phỏng toàn bộ các thao tác của người dùng trên trình duyệt, từ việc đăng nhập cho đến tương tác với các phần tử trên trang, nhờ đó có thể thu thập dữ liệu từ những trang web động mà các phương pháp thông thường không thể tiếp cận.</w:t>
+      </w:r>
+    </w:p>
+    <w:p>
+      <w:pPr>
+        <w:pStyle w:val="Head3"/>
+        <w:ind w:left="426" w:firstLine="283"/>
+        <w:rPr>
+          <w:b w:val="0"/>
+          <w:bCs/>
+          <w:sz w:val="26"/>
+          <w:szCs w:val="26"/>
+        </w:rPr>
+      </w:pPr>
+      <w:r>
+        <w:rPr>
+          <w:b w:val="0"/>
+          <w:bCs/>
+          <w:sz w:val="26"/>
+          <w:szCs w:val="26"/>
+        </w:rPr>
+        <w:t xml:space="preserve">Nghiên cứu này được thực hiện nhằm đáp ứng nhu cầu cấp thiết về một phương pháp hiệu quả để thu thập và phân tích dữ liệu từ mạng xã hội X, từ đó khám phá những giá trị tiềm ẩn trong dữ liệu này. </w:t>
+      </w:r>
+      <w:r>
+        <w:rPr>
+          <w:b w:val="0"/>
+          <w:bCs/>
+          <w:sz w:val="26"/>
+          <w:szCs w:val="26"/>
+        </w:rPr>
+        <w:t xml:space="preserve">Thông qua việc ứng dụng Selenium, đề tài hướng tới khám phá những giá trị tiềm ẩn trong dữ liệu </w:t>
+      </w:r>
+      <w:r>
+        <w:rPr>
+          <w:b w:val="0"/>
+          <w:bCs/>
+          <w:sz w:val="26"/>
+          <w:szCs w:val="26"/>
+        </w:rPr>
+        <w:t xml:space="preserve">giúp các nhà nghiên cứu xã hội học nắm bắt được xu hướng cộng đồng, và các tổ chức có thể đưa ra các </w:t>
+      </w:r>
+      <w:r>
+        <w:rPr>
+          <w:b w:val="0"/>
+          <w:bCs/>
+          <w:sz w:val="26"/>
+          <w:szCs w:val="26"/>
+        </w:rPr>
+        <w:lastRenderedPageBreak/>
+        <w:t xml:space="preserve">quyết định sáng suốt hơn dựa trên dữ liệu. Với sự phát triển của kỹ thuật </w:t>
+      </w:r>
+      <w:r>
+        <w:rPr>
+          <w:b w:val="0"/>
+          <w:bCs/>
+          <w:sz w:val="26"/>
+          <w:szCs w:val="26"/>
+        </w:rPr>
+        <w:t xml:space="preserve">thu thập </w:t>
+      </w:r>
+      <w:r>
+        <w:rPr>
+          <w:b w:val="0"/>
+          <w:bCs/>
+          <w:sz w:val="26"/>
+          <w:szCs w:val="26"/>
+        </w:rPr>
+        <w:t>liệu và khả năng tự động hóa quy trình, đề tài này mở ra tiềm năng lớn cho việc ứng dụng dữ liệu mạng xã hội trong nhiều lĩnh vực khác nhau, từ tiếp thị kỹ thuật số đến nghiên cứu khoa học và quản lý xã hội.</w:t>
+      </w:r>
+    </w:p>
+    <w:p>
+      <w:pPr>
+        <w:pStyle w:val="Head3"/>
+        <w:ind w:left="426"/>
+        <w:rPr>
+          <w:b w:val="0"/>
+          <w:bCs/>
+          <w:sz w:val="26"/>
+          <w:szCs w:val="26"/>
+        </w:rPr>
+      </w:pPr>
     </w:p>
     <w:p>
       <w:pPr>
@@ -5097,79 +5280,239 @@
         </w:numPr>
         <w:ind w:left="426" w:hanging="426"/>
         <w:rPr>
+          <w:i/>
+          <w:iCs/>
+          <w:sz w:val="26"/>
+          <w:szCs w:val="26"/>
+        </w:rPr>
+      </w:pPr>
+      <w:r>
+        <w:rPr>
+          <w:i/>
+          <w:iCs/>
+          <w:sz w:val="26"/>
+          <w:szCs w:val="26"/>
+        </w:rPr>
+        <w:t>Ý nghĩa khoa học và thực tiễn</w:t>
+      </w:r>
+      <w:r>
+        <w:rPr>
+          <w:i/>
+          <w:iCs/>
+          <w:sz w:val="26"/>
+          <w:szCs w:val="26"/>
+        </w:rPr>
+        <w:t xml:space="preserve"> của đề tài</w:t>
+      </w:r>
+    </w:p>
+    <w:p>
+      <w:pPr>
+        <w:pStyle w:val="Head3"/>
+        <w:ind w:left="426"/>
+        <w:rPr>
+          <w:b w:val="0"/>
+          <w:bCs/>
+          <w:sz w:val="26"/>
+          <w:szCs w:val="26"/>
+        </w:rPr>
+      </w:pPr>
+      <w:r>
+        <w:rPr>
+          <w:b w:val="0"/>
+          <w:bCs/>
+          <w:sz w:val="26"/>
+          <w:szCs w:val="26"/>
+        </w:rPr>
+        <w:t xml:space="preserve">Ý nghĩa khoa học: </w:t>
+      </w:r>
+      <w:r>
+        <w:rPr>
+          <w:b w:val="0"/>
+          <w:bCs/>
+          <w:sz w:val="26"/>
+          <w:szCs w:val="26"/>
+        </w:rPr>
+        <w:t xml:space="preserve">Nghiên cứu này đóng góp vào việc phát triển và mở rộng kiến thức về kỹ thuật web scraping và cách sử dụng Selenium trong thu thập dữ liệu từ các trang web động, đặc biệt là trên mạng xã </w:t>
+      </w:r>
+      <w:r>
+        <w:rPr>
+          <w:b w:val="0"/>
+          <w:bCs/>
+          <w:sz w:val="26"/>
+          <w:szCs w:val="26"/>
+        </w:rPr>
+        <w:t xml:space="preserve">hội. </w:t>
+      </w:r>
+      <w:r>
+        <w:rPr>
+          <w:b w:val="0"/>
+          <w:bCs/>
+          <w:sz w:val="26"/>
+          <w:szCs w:val="26"/>
+        </w:rPr>
+        <w:t xml:space="preserve">Bằng cách nghiên cứu quy trình thu thập dữ liệu tự động, đề tài giúp làm rõ các phương pháp và công cụ hiện đại, đồng thời cung cấp cái nhìn sâu hơn về những thách thức và giải pháp trong việc xử lý dữ liệu lớn từ môi trường trực </w:t>
+      </w:r>
+      <w:r>
+        <w:rPr>
+          <w:b w:val="0"/>
+          <w:bCs/>
+          <w:sz w:val="26"/>
+          <w:szCs w:val="26"/>
+        </w:rPr>
+        <w:t xml:space="preserve">tuyến.  </w:t>
+      </w:r>
+      <w:r>
+        <w:rPr>
+          <w:b w:val="0"/>
+          <w:bCs/>
+          <w:sz w:val="26"/>
+          <w:szCs w:val="26"/>
+        </w:rPr>
+        <w:t xml:space="preserve">Kết quả của nghiên cứu sẽ tạo nền tảng cho các công trình tiếp theo trong lĩnh vực khoa học dữ liệu, hỗ trợ việc ứng dụng công nghệ vào phân tích hành vi người dùng và phân tích dữ liệu mạng xã </w:t>
+      </w:r>
+      <w:r>
+        <w:rPr>
+          <w:b w:val="0"/>
+          <w:bCs/>
+          <w:sz w:val="26"/>
+          <w:szCs w:val="26"/>
+        </w:rPr>
+        <w:t xml:space="preserve">hội. </w:t>
+      </w:r>
+    </w:p>
+    <w:p>
+      <w:pPr>
+        <w:pStyle w:val="Head3"/>
+        <w:ind w:left="426"/>
+        <w:rPr>
+          <w:b w:val="0"/>
+          <w:bCs/>
+          <w:sz w:val="26"/>
+          <w:szCs w:val="26"/>
+        </w:rPr>
+      </w:pPr>
+      <w:r>
+        <w:rPr>
+          <w:b w:val="0"/>
+          <w:bCs/>
+          <w:sz w:val="26"/>
+          <w:szCs w:val="26"/>
+        </w:rPr>
+        <w:t>Ý nghĩa thực tiễn:</w:t>
+      </w:r>
+      <w:r>
+        <w:rPr>
+          <w:b w:val="0"/>
+          <w:bCs/>
+          <w:sz w:val="26"/>
+          <w:szCs w:val="26"/>
+        </w:rPr>
+        <w:t xml:space="preserve"> </w:t>
+      </w:r>
+      <w:r>
+        <w:rPr>
+          <w:b w:val="0"/>
+          <w:bCs/>
+          <w:sz w:val="26"/>
+          <w:szCs w:val="26"/>
+        </w:rPr>
+        <w:t>Nghiên cứu này mang lại lợi ích thực tiễn rõ rệt cho nhiều lĩnh vực.</w:t>
+      </w:r>
+      <w:r>
+        <w:rPr>
+          <w:b w:val="0"/>
+          <w:bCs/>
+          <w:sz w:val="26"/>
+          <w:szCs w:val="26"/>
+        </w:rPr>
+        <w:t xml:space="preserve"> </w:t>
+      </w:r>
+      <w:r>
+        <w:rPr>
+          <w:b w:val="0"/>
+          <w:bCs/>
+          <w:sz w:val="26"/>
+          <w:szCs w:val="26"/>
+        </w:rPr>
+        <w:t>Đối với các doanh nghiệp, kết quả thu thập và phân tích dữ liệu từ mạng xã hội cung cấp thông tin quan trọng về hành vi khách hàng, xu hướng tiêu dùng, và cảm xúc cộng đồng.</w:t>
+      </w:r>
+      <w:r>
+        <w:rPr>
+          <w:b w:val="0"/>
+          <w:bCs/>
+          <w:sz w:val="26"/>
+          <w:szCs w:val="26"/>
+        </w:rPr>
+        <w:t xml:space="preserve"> </w:t>
+      </w:r>
+      <w:r>
+        <w:rPr>
+          <w:b w:val="0"/>
+          <w:bCs/>
+          <w:sz w:val="26"/>
+          <w:szCs w:val="26"/>
+        </w:rPr>
+        <w:t xml:space="preserve">Điều này giúp họ xây dựng chiến lược tiếp thị chính xác hơn, tối ưu hóa chiến dịch quảng </w:t>
+      </w:r>
+      <w:r>
+        <w:rPr>
+          <w:b w:val="0"/>
+          <w:bCs/>
+          <w:sz w:val="26"/>
+          <w:szCs w:val="26"/>
+        </w:rPr>
+        <w:t xml:space="preserve">cáo. </w:t>
+      </w:r>
+      <w:r>
+        <w:rPr>
+          <w:b w:val="0"/>
+          <w:bCs/>
+          <w:sz w:val="26"/>
+          <w:szCs w:val="26"/>
+        </w:rPr>
+        <w:t>Ngoài ra, nghiên cứu còn hỗ trợ các nhà nghiên cứu xã hội trong việc phân tích xu hướng, hành vi cộng đồng và các vấn đề xã hội, góp phần vào quá trình ra quyết định dựa trên dữ liệu chính xác.</w:t>
+      </w:r>
+    </w:p>
+    <w:p>
+      <w:pPr>
+        <w:pStyle w:val="Head3"/>
+        <w:ind w:left="426"/>
+        <w:rPr>
+          <w:b w:val="0"/>
+          <w:bCs/>
+          <w:sz w:val="26"/>
+          <w:szCs w:val="26"/>
+        </w:rPr>
+      </w:pPr>
+    </w:p>
+    <w:p>
+      <w:pPr>
+        <w:pStyle w:val="Head3"/>
+        <w:numPr>
+          <w:ilvl w:val="1"/>
+          <w:numId w:val="1"/>
+        </w:numPr>
+        <w:rPr>
+          <w:sz w:val="28"/>
+          <w:szCs w:val="28"/>
+        </w:rPr>
+      </w:pPr>
+      <w:r>
+        <w:rPr>
+          <w:sz w:val="28"/>
+          <w:szCs w:val="28"/>
           <w:lang w:val="en-US"/>
         </w:rPr>
-      </w:pPr>
-      <w:r>
-        <w:rPr>
+        <w:t xml:space="preserve">Mục tiêu nghiên </w:t>
+      </w:r>
+      <w:r>
+        <w:rPr>
+          <w:sz w:val="28"/>
+          <w:szCs w:val="28"/>
           <w:lang w:val="en-US"/>
         </w:rPr>
-        <w:t xml:space="preserve">Ý </w:t>
-      </w:r>
-      <w:proofErr w:type="spellStart"/>
-      <w:r>
-        <w:rPr>
-          <w:lang w:val="en-US"/>
-        </w:rPr>
-        <w:t>nghĩa</w:t>
-      </w:r>
-      <w:proofErr w:type="spellEnd"/>
-      <w:r>
-        <w:rPr>
-          <w:lang w:val="en-US"/>
-        </w:rPr>
-        <w:t xml:space="preserve"> khoa </w:t>
-      </w:r>
-      <w:proofErr w:type="spellStart"/>
-      <w:r>
-        <w:rPr>
-          <w:lang w:val="en-US"/>
-        </w:rPr>
-        <w:t>học</w:t>
-      </w:r>
-      <w:proofErr w:type="spellEnd"/>
-      <w:r>
-        <w:rPr>
-          <w:lang w:val="en-US"/>
-        </w:rPr>
-        <w:t xml:space="preserve"> </w:t>
-      </w:r>
-      <w:proofErr w:type="spellStart"/>
-      <w:r>
-        <w:rPr>
-          <w:lang w:val="en-US"/>
-        </w:rPr>
-        <w:t>và</w:t>
-      </w:r>
-      <w:proofErr w:type="spellEnd"/>
-      <w:r>
-        <w:rPr>
-          <w:lang w:val="en-US"/>
-        </w:rPr>
-        <w:t xml:space="preserve"> </w:t>
-      </w:r>
-      <w:proofErr w:type="spellStart"/>
-      <w:r>
-        <w:rPr>
-          <w:lang w:val="en-US"/>
-        </w:rPr>
-        <w:t>thực</w:t>
-      </w:r>
-      <w:proofErr w:type="spellEnd"/>
-      <w:r>
-        <w:rPr>
-          <w:lang w:val="en-US"/>
-        </w:rPr>
-        <w:t xml:space="preserve"> </w:t>
-      </w:r>
-      <w:proofErr w:type="spellStart"/>
-      <w:r>
-        <w:rPr>
-          <w:lang w:val="en-US"/>
-        </w:rPr>
-        <w:t>tiễn</w:t>
-      </w:r>
-      <w:proofErr w:type="spellEnd"/>
+        <w:t>cứu</w:t>
+      </w:r>
     </w:p>
     <w:p>
       <w:pPr>
@@ -5178,61 +5521,60 @@
           <w:ilvl w:val="2"/>
           <w:numId w:val="1"/>
         </w:numPr>
-        <w:ind w:left="426" w:hanging="426"/>
-        <w:rPr>
-          <w:lang w:val="en-US"/>
-        </w:rPr>
-      </w:pPr>
-      <w:proofErr w:type="spellStart"/>
-      <w:r>
-        <w:rPr>
-          <w:lang w:val="en-US"/>
-        </w:rPr>
-        <w:t>Mục</w:t>
-      </w:r>
-      <w:proofErr w:type="spellEnd"/>
-      <w:r>
-        <w:rPr>
-          <w:lang w:val="en-US"/>
-        </w:rPr>
-        <w:t xml:space="preserve"> </w:t>
-      </w:r>
-      <w:proofErr w:type="spellStart"/>
-      <w:r>
-        <w:rPr>
-          <w:lang w:val="en-US"/>
-        </w:rPr>
-        <w:t>tiêu</w:t>
-      </w:r>
-      <w:proofErr w:type="spellEnd"/>
-      <w:r>
-        <w:rPr>
-          <w:lang w:val="en-US"/>
-        </w:rPr>
-        <w:t xml:space="preserve"> </w:t>
-      </w:r>
-      <w:proofErr w:type="spellStart"/>
-      <w:r>
-        <w:rPr>
-          <w:lang w:val="en-US"/>
-        </w:rPr>
-        <w:t>nghiên</w:t>
-      </w:r>
-      <w:proofErr w:type="spellEnd"/>
-      <w:r>
-        <w:rPr>
-          <w:lang w:val="en-US"/>
-        </w:rPr>
-        <w:t xml:space="preserve"> </w:t>
-      </w:r>
-      <w:proofErr w:type="spellStart"/>
-      <w:r>
-        <w:rPr>
-          <w:lang w:val="en-US"/>
-        </w:rPr>
-        <w:t>cứu</w:t>
-      </w:r>
-      <w:proofErr w:type="spellEnd"/>
+        <w:rPr>
+          <w:i/>
+          <w:iCs/>
+          <w:sz w:val="26"/>
+          <w:szCs w:val="26"/>
+        </w:rPr>
+      </w:pPr>
+      <w:r>
+        <w:rPr>
+          <w:i/>
+          <w:iCs/>
+          <w:sz w:val="26"/>
+          <w:szCs w:val="26"/>
+        </w:rPr>
+        <w:t xml:space="preserve">Mục tiêu tổng </w:t>
+      </w:r>
+      <w:r>
+        <w:rPr>
+          <w:i/>
+          <w:iCs/>
+          <w:sz w:val="26"/>
+          <w:szCs w:val="26"/>
+        </w:rPr>
+        <w:t>quát:</w:t>
+      </w:r>
+    </w:p>
+    <w:p>
+      <w:pPr>
+        <w:pStyle w:val="Head3"/>
+        <w:rPr>
+          <w:b w:val="0"/>
+          <w:bCs/>
+          <w:sz w:val="26"/>
+          <w:szCs w:val="26"/>
+        </w:rPr>
+      </w:pPr>
+      <w:r>
+        <w:rPr>
+          <w:b w:val="0"/>
+          <w:bCs/>
+          <w:sz w:val="26"/>
+          <w:szCs w:val="26"/>
+        </w:rPr>
+        <w:t xml:space="preserve">Đề tài nhằm cung cấp  một hệ thống web scraping tự động, linh hoạt và hiệu quả bằng Selenium để thu thập dữ liệu từ trang cá nhân trên mạng xã hội X. </w:t>
+      </w:r>
+      <w:r>
+        <w:rPr>
+          <w:b w:val="0"/>
+          <w:bCs/>
+          <w:sz w:val="26"/>
+          <w:szCs w:val="26"/>
+        </w:rPr>
+        <w:t>Từ đó, phân tích thông tin thu thập được để khám phá những xu hướng và hành vi của người dùng trên nền tảng này.</w:t>
+      </w:r>
     </w:p>
     <w:p>
       <w:pPr>
@@ -5241,89 +5583,216 @@
           <w:ilvl w:val="2"/>
           <w:numId w:val="1"/>
         </w:numPr>
-        <w:ind w:left="426" w:hanging="426"/>
-        <w:rPr>
+        <w:rPr>
+          <w:i/>
+          <w:iCs/>
+          <w:sz w:val="26"/>
+          <w:szCs w:val="26"/>
+        </w:rPr>
+      </w:pPr>
+      <w:r>
+        <w:rPr>
+          <w:i/>
+          <w:iCs/>
+          <w:sz w:val="26"/>
+          <w:szCs w:val="26"/>
+        </w:rPr>
+        <w:t xml:space="preserve">Mục tiêu cụ </w:t>
+      </w:r>
+      <w:r>
+        <w:rPr>
+          <w:i/>
+          <w:iCs/>
+          <w:sz w:val="26"/>
+          <w:szCs w:val="26"/>
+        </w:rPr>
+        <w:t>thể:</w:t>
+      </w:r>
+    </w:p>
+    <w:p>
+      <w:pPr>
+        <w:pStyle w:val="Head3"/>
+        <w:rPr>
+          <w:b w:val="0"/>
+          <w:bCs/>
+          <w:sz w:val="26"/>
+          <w:szCs w:val="26"/>
+        </w:rPr>
+      </w:pPr>
+      <w:r>
+        <w:rPr>
+          <w:b w:val="0"/>
+          <w:bCs/>
+          <w:sz w:val="26"/>
+          <w:szCs w:val="26"/>
+        </w:rPr>
+        <w:t xml:space="preserve">Trong bài nghiên cứu này, chúng tôi xây dựng một kích bản tự động sử dụng Selenium để  thu thập dữ liệu từ trang cá nhân trên mạng xã hội X , bao gồm các thông tin công khai như bài đăng , ngày đăng bài , các reaction(like , love, …), bình luận, lượt chia sẻ bài. </w:t>
+      </w:r>
+      <w:r>
+        <w:rPr>
+          <w:b w:val="0"/>
+          <w:bCs/>
+          <w:sz w:val="26"/>
+          <w:szCs w:val="26"/>
+        </w:rPr>
+        <w:t>Tổ chức dữ liệu lại theo cấu trúc có thể phân tích. Lưu trữ dữ liệu đã thu thập vào cơ sở dữ liệu NoSQL  , nhằm tận dụng khả năng lưu trữ dữ liệu linh hoạt và hiệu quả của MôngDB . Sử dụng truy vấn NoSQL trên MongoDB để thực hiện phân tích dữ liệu, khám phá xu hướng chính, hành vi của người dùng và các yếu tố như tương tác và nội dụng.</w:t>
+      </w:r>
+      <w:r>
+        <w:t xml:space="preserve"> </w:t>
+      </w:r>
+      <w:r>
+        <w:rPr>
+          <w:b w:val="0"/>
+          <w:bCs/>
+          <w:sz w:val="26"/>
+          <w:szCs w:val="26"/>
+        </w:rPr>
+        <w:t>Đánh giá hiệu quả của hệ thống web scraping dựa trên tốc độ thu thập, tính chính xác của dữ liệu, và khả năng mở rộng hệ thống trong việc xử lý các tập dữ liệu lớn từ mạng xã hội X.</w:t>
+      </w:r>
+    </w:p>
+    <w:p>
+      <w:pPr>
+        <w:pStyle w:val="Head3"/>
+        <w:ind w:left="426"/>
+        <w:rPr>
+          <w:b w:val="0"/>
+          <w:bCs/>
+          <w:sz w:val="26"/>
+          <w:szCs w:val="26"/>
+        </w:rPr>
+      </w:pPr>
+    </w:p>
+    <w:p>
+      <w:pPr>
+        <w:pStyle w:val="Head3"/>
+        <w:numPr>
+          <w:ilvl w:val="1"/>
+          <w:numId w:val="1"/>
+        </w:numPr>
+        <w:rPr>
+          <w:sz w:val="28"/>
+          <w:szCs w:val="28"/>
           <w:lang w:val="en-US"/>
         </w:rPr>
       </w:pPr>
-      <w:proofErr w:type="spellStart"/>
-      <w:r>
-        <w:rPr>
+      <w:r>
+        <w:rPr>
+          <w:sz w:val="28"/>
+          <w:szCs w:val="28"/>
           <w:lang w:val="en-US"/>
         </w:rPr>
-        <w:t>Đối</w:t>
-      </w:r>
-      <w:proofErr w:type="spellEnd"/>
-      <w:r>
-        <w:rPr>
+        <w:t>Đối tượng và phạm vi giới hạn</w:t>
+      </w:r>
+    </w:p>
+    <w:p>
+      <w:pPr>
+        <w:pStyle w:val="Head3"/>
+        <w:numPr>
+          <w:ilvl w:val="2"/>
+          <w:numId w:val="1"/>
+        </w:numPr>
+        <w:rPr>
+          <w:i/>
+          <w:iCs/>
+          <w:sz w:val="26"/>
+          <w:szCs w:val="26"/>
           <w:lang w:val="en-US"/>
         </w:rPr>
-        <w:t xml:space="preserve"> </w:t>
-      </w:r>
-      <w:proofErr w:type="spellStart"/>
-      <w:r>
-        <w:rPr>
+      </w:pPr>
+      <w:r>
+        <w:rPr>
+          <w:i/>
+          <w:iCs/>
+          <w:sz w:val="26"/>
+          <w:szCs w:val="26"/>
+        </w:rPr>
+        <w:t>Đối tượng</w:t>
+      </w:r>
+    </w:p>
+    <w:p>
+      <w:pPr>
+        <w:pStyle w:val="Head3"/>
+        <w:rPr>
+          <w:b w:val="0"/>
+          <w:bCs/>
+          <w:sz w:val="26"/>
+          <w:szCs w:val="26"/>
+        </w:rPr>
+      </w:pPr>
+      <w:r>
+        <w:rPr>
+          <w:b w:val="0"/>
+          <w:bCs/>
+          <w:sz w:val="26"/>
+          <w:szCs w:val="26"/>
+        </w:rPr>
+        <w:t xml:space="preserve">Đối tượng nghiên cứu của đề tài là các trang cá nhân trên mạng xã hội X , bao gồm các tài khoản cá nhân , doanh nghiệp. Các tài khoản được chọn phải có hoạt động thường xuyên, đặc biệt là các tương tác như bài đăng, bình luận  và lượt thích phải công khai </w:t>
+      </w:r>
+      <w:r>
+        <w:rPr>
+          <w:b w:val="0"/>
+          <w:bCs/>
+          <w:sz w:val="26"/>
+          <w:szCs w:val="26"/>
+        </w:rPr>
+        <w:t>giúp cung cấp dữ liệu phong phú cho quá trình phân tích.</w:t>
+      </w:r>
+    </w:p>
+    <w:p>
+      <w:pPr>
+        <w:pStyle w:val="Head3"/>
+        <w:numPr>
+          <w:ilvl w:val="2"/>
+          <w:numId w:val="1"/>
+        </w:numPr>
+        <w:rPr>
+          <w:i/>
+          <w:iCs/>
+          <w:sz w:val="26"/>
+          <w:szCs w:val="26"/>
           <w:lang w:val="en-US"/>
         </w:rPr>
-        <w:t>tượng</w:t>
-      </w:r>
-      <w:proofErr w:type="spellEnd"/>
-      <w:r>
-        <w:rPr>
+      </w:pPr>
+      <w:r>
+        <w:rPr>
+          <w:i/>
+          <w:iCs/>
+          <w:sz w:val="26"/>
+          <w:szCs w:val="26"/>
+        </w:rPr>
+        <w:lastRenderedPageBreak/>
+        <w:t>Phạm vi</w:t>
+      </w:r>
+      <w:r>
+        <w:rPr>
+          <w:i/>
+          <w:iCs/>
+          <w:sz w:val="26"/>
+          <w:szCs w:val="26"/>
+        </w:rPr>
+        <w:t xml:space="preserve"> giới hạn</w:t>
+      </w:r>
+    </w:p>
+    <w:p>
+      <w:pPr>
+        <w:pStyle w:val="Head3"/>
+        <w:rPr>
+          <w:b w:val="0"/>
+          <w:bCs/>
+          <w:sz w:val="26"/>
+          <w:szCs w:val="26"/>
           <w:lang w:val="en-US"/>
         </w:rPr>
-        <w:t xml:space="preserve"> </w:t>
-      </w:r>
-      <w:proofErr w:type="spellStart"/>
-      <w:r>
-        <w:rPr>
-          <w:lang w:val="en-US"/>
-        </w:rPr>
-        <w:t>và</w:t>
-      </w:r>
-      <w:proofErr w:type="spellEnd"/>
-      <w:r>
-        <w:rPr>
-          <w:lang w:val="en-US"/>
-        </w:rPr>
-        <w:t xml:space="preserve"> </w:t>
-      </w:r>
-      <w:proofErr w:type="spellStart"/>
-      <w:r>
-        <w:rPr>
-          <w:lang w:val="en-US"/>
-        </w:rPr>
-        <w:t>phạm</w:t>
-      </w:r>
-      <w:proofErr w:type="spellEnd"/>
-      <w:r>
-        <w:rPr>
-          <w:lang w:val="en-US"/>
-        </w:rPr>
-        <w:t xml:space="preserve"> vi </w:t>
-      </w:r>
-      <w:proofErr w:type="spellStart"/>
-      <w:r>
-        <w:rPr>
-          <w:lang w:val="en-US"/>
-        </w:rPr>
-        <w:t>giới</w:t>
-      </w:r>
-      <w:proofErr w:type="spellEnd"/>
-      <w:r>
-        <w:rPr>
-          <w:lang w:val="en-US"/>
-        </w:rPr>
-        <w:t xml:space="preserve"> </w:t>
-      </w:r>
-      <w:proofErr w:type="spellStart"/>
-      <w:r>
-        <w:rPr>
-          <w:lang w:val="en-US"/>
-        </w:rPr>
-        <w:t>hạn</w:t>
-      </w:r>
-      <w:proofErr w:type="spellEnd"/>
+      </w:pPr>
+      <w:r>
+        <w:rPr>
+          <w:b w:val="0"/>
+          <w:bCs/>
+          <w:sz w:val="26"/>
+          <w:szCs w:val="26"/>
+        </w:rPr>
+        <w:t>Đề tài này tập trung vào việc thu thập dữ liệu một cách tự động từ trang cá nhân trên mạng xã hội X.</w:t>
+      </w:r>
     </w:p>
     <w:p>
       <w:pPr>
@@ -5339,56 +5808,15 @@
           <w:lang w:val="en-US"/>
         </w:rPr>
       </w:pPr>
-      <w:proofErr w:type="spellStart"/>
+      <w:r>
+        <w:t xml:space="preserve">    </w:t>
+      </w:r>
       <w:r>
         <w:rPr>
           <w:lang w:val="en-US"/>
         </w:rPr>
-        <w:t>Cấu</w:t>
-      </w:r>
-      <w:proofErr w:type="spellEnd"/>
-      <w:r>
-        <w:rPr>
-          <w:lang w:val="en-US"/>
-        </w:rPr>
-        <w:t xml:space="preserve"> </w:t>
-      </w:r>
-      <w:proofErr w:type="spellStart"/>
-      <w:r>
-        <w:rPr>
-          <w:lang w:val="en-US"/>
-        </w:rPr>
-        <w:t>trúc</w:t>
-      </w:r>
-      <w:proofErr w:type="spellEnd"/>
-      <w:r>
-        <w:rPr>
-          <w:lang w:val="en-US"/>
-        </w:rPr>
-        <w:t xml:space="preserve"> </w:t>
-      </w:r>
-      <w:proofErr w:type="spellStart"/>
-      <w:r>
-        <w:rPr>
-          <w:lang w:val="en-US"/>
-        </w:rPr>
-        <w:t>đồ</w:t>
-      </w:r>
-      <w:proofErr w:type="spellEnd"/>
-      <w:r>
-        <w:rPr>
-          <w:lang w:val="en-US"/>
-        </w:rPr>
-        <w:t xml:space="preserve"> </w:t>
-      </w:r>
-      <w:proofErr w:type="spellStart"/>
-      <w:r>
-        <w:rPr>
-          <w:lang w:val="en-US"/>
-        </w:rPr>
-        <w:t>án</w:t>
-      </w:r>
-      <w:proofErr w:type="spellEnd"/>
+        <w:t>Cấu trúc đồ án</w:t>
+      </w:r>
     </w:p>
     <w:p>
       <w:pPr>
@@ -5401,84 +5829,12 @@
           <w:lang w:val="en-US"/>
         </w:rPr>
       </w:pPr>
-      <w:proofErr w:type="spellStart"/>
       <w:r>
         <w:rPr>
           <w:lang w:val="en-US"/>
         </w:rPr>
-        <w:t>Trình</w:t>
-      </w:r>
-      <w:proofErr w:type="spellEnd"/>
-      <w:r>
-        <w:rPr>
-          <w:lang w:val="en-US"/>
-        </w:rPr>
-        <w:t xml:space="preserve"> </w:t>
-      </w:r>
-      <w:proofErr w:type="spellStart"/>
-      <w:r>
-        <w:rPr>
-          <w:lang w:val="en-US"/>
-        </w:rPr>
-        <w:t>bày</w:t>
-      </w:r>
-      <w:proofErr w:type="spellEnd"/>
-      <w:r>
-        <w:rPr>
-          <w:lang w:val="en-US"/>
-        </w:rPr>
-        <w:t xml:space="preserve"> </w:t>
-      </w:r>
-      <w:proofErr w:type="spellStart"/>
-      <w:r>
-        <w:rPr>
-          <w:lang w:val="en-US"/>
-        </w:rPr>
-        <w:t>cấu</w:t>
-      </w:r>
-      <w:proofErr w:type="spellEnd"/>
-      <w:r>
-        <w:rPr>
-          <w:lang w:val="en-US"/>
-        </w:rPr>
-        <w:t xml:space="preserve"> </w:t>
-      </w:r>
-      <w:proofErr w:type="spellStart"/>
-      <w:r>
-        <w:rPr>
-          <w:lang w:val="en-US"/>
-        </w:rPr>
-        <w:t>trúc</w:t>
-      </w:r>
-      <w:proofErr w:type="spellEnd"/>
-      <w:r>
-        <w:rPr>
-          <w:lang w:val="en-US"/>
-        </w:rPr>
-        <w:t xml:space="preserve"> </w:t>
-      </w:r>
-      <w:proofErr w:type="spellStart"/>
-      <w:r>
-        <w:rPr>
-          <w:lang w:val="en-US"/>
-        </w:rPr>
-        <w:t>đồ</w:t>
-      </w:r>
-      <w:proofErr w:type="spellEnd"/>
-      <w:r>
-        <w:rPr>
-          <w:lang w:val="en-US"/>
-        </w:rPr>
-        <w:t xml:space="preserve"> </w:t>
-      </w:r>
-      <w:proofErr w:type="spellStart"/>
-      <w:r>
-        <w:rPr>
-          <w:lang w:val="en-US"/>
-        </w:rPr>
-        <w:t>án</w:t>
-      </w:r>
-      <w:proofErr w:type="spellEnd"/>
+        <w:t>Trình bày cấu trúc đồ án</w:t>
+      </w:r>
     </w:p>
     <w:p>
       <w:pPr>
@@ -5491,56 +5847,12 @@
           <w:lang w:val="en-US"/>
         </w:rPr>
       </w:pPr>
-      <w:proofErr w:type="spellStart"/>
       <w:r>
         <w:rPr>
           <w:lang w:val="en-US"/>
         </w:rPr>
-        <w:t>Tóm</w:t>
-      </w:r>
-      <w:proofErr w:type="spellEnd"/>
-      <w:r>
-        <w:rPr>
-          <w:lang w:val="en-US"/>
-        </w:rPr>
-        <w:t xml:space="preserve"> </w:t>
-      </w:r>
-      <w:proofErr w:type="spellStart"/>
-      <w:r>
-        <w:rPr>
-          <w:lang w:val="en-US"/>
-        </w:rPr>
-        <w:t>tắt</w:t>
-      </w:r>
-      <w:proofErr w:type="spellEnd"/>
-      <w:r>
-        <w:rPr>
-          <w:lang w:val="en-US"/>
-        </w:rPr>
-        <w:t xml:space="preserve"> </w:t>
-      </w:r>
-      <w:proofErr w:type="spellStart"/>
-      <w:r>
-        <w:rPr>
-          <w:lang w:val="en-US"/>
-        </w:rPr>
-        <w:t>từng</w:t>
-      </w:r>
-      <w:proofErr w:type="spellEnd"/>
-      <w:r>
-        <w:rPr>
-          <w:lang w:val="en-US"/>
-        </w:rPr>
-        <w:t xml:space="preserve"> </w:t>
-      </w:r>
-      <w:proofErr w:type="spellStart"/>
-      <w:r>
-        <w:rPr>
-          <w:lang w:val="en-US"/>
-        </w:rPr>
-        <w:t>chương</w:t>
-      </w:r>
-      <w:proofErr w:type="spellEnd"/>
+        <w:t>Tóm tắt từng chương</w:t>
+      </w:r>
     </w:p>
     <w:p>
       <w:pPr>
@@ -5585,460 +5897,50 @@
         <w:rPr>
           <w:lang w:val="en-US"/>
         </w:rPr>
-        <w:t xml:space="preserve">2.1. </w:t>
-      </w:r>
-      <w:proofErr w:type="spellStart"/>
-      <w:r>
+        <w:t>2.1. Khái niệm và phương pháp giải quyết vấn đề</w:t>
+      </w:r>
+    </w:p>
+    <w:p>
+      <w:pPr>
+        <w:pStyle w:val="Head2"/>
         <w:rPr>
           <w:lang w:val="en-US"/>
         </w:rPr>
-        <w:t>Khái</w:t>
-      </w:r>
-      <w:proofErr w:type="spellEnd"/>
+      </w:pPr>
       <w:r>
         <w:rPr>
           <w:lang w:val="en-US"/>
         </w:rPr>
-        <w:t xml:space="preserve"> </w:t>
-      </w:r>
-      <w:proofErr w:type="spellStart"/>
-      <w:r>
+        <w:t>2.2. Mô tả các công nghệ, hệ thống, các ràng buộc</w:t>
+      </w:r>
+    </w:p>
+    <w:p>
+      <w:pPr>
+        <w:pStyle w:val="Head2"/>
         <w:rPr>
           <w:lang w:val="en-US"/>
         </w:rPr>
-        <w:t>niệm</w:t>
-      </w:r>
-      <w:proofErr w:type="spellEnd"/>
+      </w:pPr>
       <w:r>
         <w:rPr>
           <w:lang w:val="en-US"/>
         </w:rPr>
-        <w:t xml:space="preserve"> </w:t>
-      </w:r>
-      <w:proofErr w:type="spellStart"/>
-      <w:r>
+        <w:t>2.3. Các giải pháp mới và mô hình toán</w:t>
+      </w:r>
+    </w:p>
+    <w:p>
+      <w:pPr>
+        <w:pStyle w:val="Head2"/>
         <w:rPr>
           <w:lang w:val="en-US"/>
         </w:rPr>
-        <w:t>và</w:t>
-      </w:r>
-      <w:proofErr w:type="spellEnd"/>
+      </w:pPr>
       <w:r>
         <w:rPr>
           <w:lang w:val="en-US"/>
         </w:rPr>
-        <w:t xml:space="preserve"> </w:t>
-      </w:r>
-      <w:proofErr w:type="spellStart"/>
-      <w:r>
-        <w:rPr>
-          <w:lang w:val="en-US"/>
-        </w:rPr>
-        <w:t>phương</w:t>
-      </w:r>
-      <w:proofErr w:type="spellEnd"/>
-      <w:r>
-        <w:rPr>
-          <w:lang w:val="en-US"/>
-        </w:rPr>
-        <w:t xml:space="preserve"> </w:t>
-      </w:r>
-      <w:proofErr w:type="spellStart"/>
-      <w:r>
-        <w:rPr>
-          <w:lang w:val="en-US"/>
-        </w:rPr>
-        <w:t>pháp</w:t>
-      </w:r>
-      <w:proofErr w:type="spellEnd"/>
-      <w:r>
-        <w:rPr>
-          <w:lang w:val="en-US"/>
-        </w:rPr>
-        <w:t xml:space="preserve"> </w:t>
-      </w:r>
-      <w:proofErr w:type="spellStart"/>
-      <w:r>
-        <w:rPr>
-          <w:lang w:val="en-US"/>
-        </w:rPr>
-        <w:t>giải</w:t>
-      </w:r>
-      <w:proofErr w:type="spellEnd"/>
-      <w:r>
-        <w:rPr>
-          <w:lang w:val="en-US"/>
-        </w:rPr>
-        <w:t xml:space="preserve"> </w:t>
-      </w:r>
-      <w:proofErr w:type="spellStart"/>
-      <w:r>
-        <w:rPr>
-          <w:lang w:val="en-US"/>
-        </w:rPr>
-        <w:t>quyết</w:t>
-      </w:r>
-      <w:proofErr w:type="spellEnd"/>
-      <w:r>
-        <w:rPr>
-          <w:lang w:val="en-US"/>
-        </w:rPr>
-        <w:t xml:space="preserve"> </w:t>
-      </w:r>
-      <w:proofErr w:type="spellStart"/>
-      <w:r>
-        <w:rPr>
-          <w:lang w:val="en-US"/>
-        </w:rPr>
-        <w:t>vấn</w:t>
-      </w:r>
-      <w:proofErr w:type="spellEnd"/>
-      <w:r>
-        <w:rPr>
-          <w:lang w:val="en-US"/>
-        </w:rPr>
-        <w:t xml:space="preserve"> </w:t>
-      </w:r>
-      <w:proofErr w:type="spellStart"/>
-      <w:r>
-        <w:rPr>
-          <w:lang w:val="en-US"/>
-        </w:rPr>
-        <w:t>đề</w:t>
-      </w:r>
-      <w:proofErr w:type="spellEnd"/>
-    </w:p>
-    <w:p>
-      <w:pPr>
-        <w:pStyle w:val="Head2"/>
-        <w:rPr>
-          <w:lang w:val="en-US"/>
-        </w:rPr>
-      </w:pPr>
-      <w:r>
-        <w:rPr>
-          <w:lang w:val="en-US"/>
-        </w:rPr>
-        <w:t xml:space="preserve">2.2. </w:t>
-      </w:r>
-      <w:proofErr w:type="spellStart"/>
-      <w:r>
-        <w:rPr>
-          <w:lang w:val="en-US"/>
-        </w:rPr>
-        <w:t>Mô</w:t>
-      </w:r>
-      <w:proofErr w:type="spellEnd"/>
-      <w:r>
-        <w:rPr>
-          <w:lang w:val="en-US"/>
-        </w:rPr>
-        <w:t xml:space="preserve"> </w:t>
-      </w:r>
-      <w:proofErr w:type="spellStart"/>
-      <w:r>
-        <w:rPr>
-          <w:lang w:val="en-US"/>
-        </w:rPr>
-        <w:t>tả</w:t>
-      </w:r>
-      <w:proofErr w:type="spellEnd"/>
-      <w:r>
-        <w:rPr>
-          <w:lang w:val="en-US"/>
-        </w:rPr>
-        <w:t xml:space="preserve"> </w:t>
-      </w:r>
-      <w:proofErr w:type="spellStart"/>
-      <w:r>
-        <w:rPr>
-          <w:lang w:val="en-US"/>
-        </w:rPr>
-        <w:t>các</w:t>
-      </w:r>
-      <w:proofErr w:type="spellEnd"/>
-      <w:r>
-        <w:rPr>
-          <w:lang w:val="en-US"/>
-        </w:rPr>
-        <w:t xml:space="preserve"> </w:t>
-      </w:r>
-      <w:proofErr w:type="spellStart"/>
-      <w:r>
-        <w:rPr>
-          <w:lang w:val="en-US"/>
-        </w:rPr>
-        <w:t>công</w:t>
-      </w:r>
-      <w:proofErr w:type="spellEnd"/>
-      <w:r>
-        <w:rPr>
-          <w:lang w:val="en-US"/>
-        </w:rPr>
-        <w:t xml:space="preserve"> </w:t>
-      </w:r>
-      <w:proofErr w:type="spellStart"/>
-      <w:r>
-        <w:rPr>
-          <w:lang w:val="en-US"/>
-        </w:rPr>
-        <w:t>nghệ</w:t>
-      </w:r>
-      <w:proofErr w:type="spellEnd"/>
-      <w:r>
-        <w:rPr>
-          <w:lang w:val="en-US"/>
-        </w:rPr>
-        <w:t xml:space="preserve">, </w:t>
-      </w:r>
-      <w:proofErr w:type="spellStart"/>
-      <w:r>
-        <w:rPr>
-          <w:lang w:val="en-US"/>
-        </w:rPr>
-        <w:t>hệ</w:t>
-      </w:r>
-      <w:proofErr w:type="spellEnd"/>
-      <w:r>
-        <w:rPr>
-          <w:lang w:val="en-US"/>
-        </w:rPr>
-        <w:t xml:space="preserve"> </w:t>
-      </w:r>
-      <w:proofErr w:type="spellStart"/>
-      <w:r>
-        <w:rPr>
-          <w:lang w:val="en-US"/>
-        </w:rPr>
-        <w:t>thống</w:t>
-      </w:r>
-      <w:proofErr w:type="spellEnd"/>
-      <w:r>
-        <w:rPr>
-          <w:lang w:val="en-US"/>
-        </w:rPr>
-        <w:t xml:space="preserve">, </w:t>
-      </w:r>
-      <w:proofErr w:type="spellStart"/>
-      <w:r>
-        <w:rPr>
-          <w:lang w:val="en-US"/>
-        </w:rPr>
-        <w:t>các</w:t>
-      </w:r>
-      <w:proofErr w:type="spellEnd"/>
-      <w:r>
-        <w:rPr>
-          <w:lang w:val="en-US"/>
-        </w:rPr>
-        <w:t xml:space="preserve"> </w:t>
-      </w:r>
-      <w:proofErr w:type="spellStart"/>
-      <w:r>
-        <w:rPr>
-          <w:lang w:val="en-US"/>
-        </w:rPr>
-        <w:t>ràng</w:t>
-      </w:r>
-      <w:proofErr w:type="spellEnd"/>
-      <w:r>
-        <w:rPr>
-          <w:lang w:val="en-US"/>
-        </w:rPr>
-        <w:t xml:space="preserve"> </w:t>
-      </w:r>
-      <w:proofErr w:type="spellStart"/>
-      <w:r>
-        <w:rPr>
-          <w:lang w:val="en-US"/>
-        </w:rPr>
-        <w:t>buộc</w:t>
-      </w:r>
-      <w:proofErr w:type="spellEnd"/>
-    </w:p>
-    <w:p>
-      <w:pPr>
-        <w:pStyle w:val="Head2"/>
-        <w:rPr>
-          <w:lang w:val="en-US"/>
-        </w:rPr>
-      </w:pPr>
-      <w:r>
-        <w:rPr>
-          <w:lang w:val="en-US"/>
-        </w:rPr>
-        <w:t xml:space="preserve">2.3. Các </w:t>
-      </w:r>
-      <w:proofErr w:type="spellStart"/>
-      <w:r>
-        <w:rPr>
-          <w:lang w:val="en-US"/>
-        </w:rPr>
-        <w:t>giải</w:t>
-      </w:r>
-      <w:proofErr w:type="spellEnd"/>
-      <w:r>
-        <w:rPr>
-          <w:lang w:val="en-US"/>
-        </w:rPr>
-        <w:t xml:space="preserve"> </w:t>
-      </w:r>
-      <w:proofErr w:type="spellStart"/>
-      <w:r>
-        <w:rPr>
-          <w:lang w:val="en-US"/>
-        </w:rPr>
-        <w:t>pháp</w:t>
-      </w:r>
-      <w:proofErr w:type="spellEnd"/>
-      <w:r>
-        <w:rPr>
-          <w:lang w:val="en-US"/>
-        </w:rPr>
-        <w:t xml:space="preserve"> </w:t>
-      </w:r>
-      <w:proofErr w:type="spellStart"/>
-      <w:r>
-        <w:rPr>
-          <w:lang w:val="en-US"/>
-        </w:rPr>
-        <w:t>mới</w:t>
-      </w:r>
-      <w:proofErr w:type="spellEnd"/>
-      <w:r>
-        <w:rPr>
-          <w:lang w:val="en-US"/>
-        </w:rPr>
-        <w:t xml:space="preserve"> </w:t>
-      </w:r>
-      <w:proofErr w:type="spellStart"/>
-      <w:r>
-        <w:rPr>
-          <w:lang w:val="en-US"/>
-        </w:rPr>
-        <w:t>và</w:t>
-      </w:r>
-      <w:proofErr w:type="spellEnd"/>
-      <w:r>
-        <w:rPr>
-          <w:lang w:val="en-US"/>
-        </w:rPr>
-        <w:t xml:space="preserve"> </w:t>
-      </w:r>
-      <w:proofErr w:type="spellStart"/>
-      <w:r>
-        <w:rPr>
-          <w:lang w:val="en-US"/>
-        </w:rPr>
-        <w:t>mô</w:t>
-      </w:r>
-      <w:proofErr w:type="spellEnd"/>
-      <w:r>
-        <w:rPr>
-          <w:lang w:val="en-US"/>
-        </w:rPr>
-        <w:t xml:space="preserve"> </w:t>
-      </w:r>
-      <w:proofErr w:type="spellStart"/>
-      <w:r>
-        <w:rPr>
-          <w:lang w:val="en-US"/>
-        </w:rPr>
-        <w:t>hình</w:t>
-      </w:r>
-      <w:proofErr w:type="spellEnd"/>
-      <w:r>
-        <w:rPr>
-          <w:lang w:val="en-US"/>
-        </w:rPr>
-        <w:t xml:space="preserve"> </w:t>
-      </w:r>
-      <w:proofErr w:type="spellStart"/>
-      <w:r>
-        <w:rPr>
-          <w:lang w:val="en-US"/>
-        </w:rPr>
-        <w:t>toán</w:t>
-      </w:r>
-      <w:proofErr w:type="spellEnd"/>
-    </w:p>
-    <w:p>
-      <w:pPr>
-        <w:pStyle w:val="Head2"/>
-        <w:rPr>
-          <w:lang w:val="en-US"/>
-        </w:rPr>
-      </w:pPr>
-      <w:r>
-        <w:rPr>
-          <w:lang w:val="en-US"/>
-        </w:rPr>
-        <w:t xml:space="preserve">2.4. Lý </w:t>
-      </w:r>
-      <w:proofErr w:type="spellStart"/>
-      <w:r>
-        <w:rPr>
-          <w:lang w:val="en-US"/>
-        </w:rPr>
-        <w:t>giải</w:t>
-      </w:r>
-      <w:proofErr w:type="spellEnd"/>
-      <w:r>
-        <w:rPr>
-          <w:lang w:val="en-US"/>
-        </w:rPr>
-        <w:t xml:space="preserve"> </w:t>
-      </w:r>
-      <w:proofErr w:type="spellStart"/>
-      <w:r>
-        <w:rPr>
-          <w:lang w:val="en-US"/>
-        </w:rPr>
-        <w:t>xây</w:t>
-      </w:r>
-      <w:proofErr w:type="spellEnd"/>
-      <w:r>
-        <w:rPr>
-          <w:lang w:val="en-US"/>
-        </w:rPr>
-        <w:t xml:space="preserve"> </w:t>
-      </w:r>
-      <w:proofErr w:type="spellStart"/>
-      <w:r>
-        <w:rPr>
-          <w:lang w:val="en-US"/>
-        </w:rPr>
-        <w:t>dựng</w:t>
-      </w:r>
-      <w:proofErr w:type="spellEnd"/>
-      <w:r>
-        <w:rPr>
-          <w:lang w:val="en-US"/>
-        </w:rPr>
-        <w:t xml:space="preserve"> </w:t>
-      </w:r>
-      <w:proofErr w:type="spellStart"/>
-      <w:r>
-        <w:rPr>
-          <w:lang w:val="en-US"/>
-        </w:rPr>
-        <w:t>mô</w:t>
-      </w:r>
-      <w:proofErr w:type="spellEnd"/>
-      <w:r>
-        <w:rPr>
-          <w:lang w:val="en-US"/>
-        </w:rPr>
-        <w:t xml:space="preserve"> </w:t>
-      </w:r>
-      <w:proofErr w:type="spellStart"/>
-      <w:r>
-        <w:rPr>
-          <w:lang w:val="en-US"/>
-        </w:rPr>
-        <w:t>hình</w:t>
-      </w:r>
-      <w:proofErr w:type="spellEnd"/>
+        <w:t>2.4. Lý giải xây dựng mô hình</w:t>
+      </w:r>
     </w:p>
     <w:p>
       <w:pPr>
@@ -6063,77 +5965,7 @@
         <w:rPr>
           <w:lang w:val="en-US"/>
         </w:rPr>
-        <w:t xml:space="preserve">3.1.  Phương </w:t>
-      </w:r>
-      <w:proofErr w:type="spellStart"/>
-      <w:r>
-        <w:rPr>
-          <w:lang w:val="en-US"/>
-        </w:rPr>
-        <w:t>pháp</w:t>
-      </w:r>
-      <w:proofErr w:type="spellEnd"/>
-      <w:r>
-        <w:rPr>
-          <w:lang w:val="en-US"/>
-        </w:rPr>
-        <w:t xml:space="preserve"> </w:t>
-      </w:r>
-      <w:proofErr w:type="spellStart"/>
-      <w:r>
-        <w:rPr>
-          <w:lang w:val="en-US"/>
-        </w:rPr>
-        <w:t>thu</w:t>
-      </w:r>
-      <w:proofErr w:type="spellEnd"/>
-      <w:r>
-        <w:rPr>
-          <w:lang w:val="en-US"/>
-        </w:rPr>
-        <w:t xml:space="preserve"> </w:t>
-      </w:r>
-      <w:proofErr w:type="spellStart"/>
-      <w:r>
-        <w:rPr>
-          <w:lang w:val="en-US"/>
-        </w:rPr>
-        <w:t>thập</w:t>
-      </w:r>
-      <w:proofErr w:type="spellEnd"/>
-      <w:r>
-        <w:rPr>
-          <w:lang w:val="en-US"/>
-        </w:rPr>
-        <w:t xml:space="preserve"> </w:t>
-      </w:r>
-      <w:proofErr w:type="spellStart"/>
-      <w:r>
-        <w:rPr>
-          <w:lang w:val="en-US"/>
-        </w:rPr>
-        <w:t>dữ</w:t>
-      </w:r>
-      <w:proofErr w:type="spellEnd"/>
-      <w:r>
-        <w:rPr>
-          <w:lang w:val="en-US"/>
-        </w:rPr>
-        <w:t xml:space="preserve"> </w:t>
-      </w:r>
-      <w:proofErr w:type="spellStart"/>
-      <w:r>
-        <w:rPr>
-          <w:lang w:val="en-US"/>
-        </w:rPr>
-        <w:t>liệu</w:t>
-      </w:r>
-      <w:proofErr w:type="spellEnd"/>
-      <w:r>
-        <w:rPr>
-          <w:lang w:val="en-US"/>
-        </w:rPr>
-        <w:t>:</w:t>
+        <w:t>3.1.  Phương pháp thu thập dữ liệu:</w:t>
       </w:r>
       <w:r>
         <w:br w:type="page"/>
@@ -6166,21 +5998,7 @@
         <w:rPr>
           <w:lang w:val="en-US"/>
         </w:rPr>
-        <w:t xml:space="preserve">.1. Cài </w:t>
-      </w:r>
-      <w:proofErr w:type="spellStart"/>
-      <w:r>
-        <w:rPr>
-          <w:lang w:val="en-US"/>
-        </w:rPr>
-        <w:t>đặt</w:t>
-      </w:r>
-      <w:proofErr w:type="spellEnd"/>
-      <w:r>
-        <w:rPr>
-          <w:lang w:val="en-US"/>
-        </w:rPr>
-        <w:t xml:space="preserve"> Selenium</w:t>
+        <w:t>.1. Cài đặt Selenium</w:t>
       </w:r>
     </w:p>
     <w:p>
@@ -7153,6 +6971,28 @@
       <w:szCs w:val="32"/>
     </w:rPr>
   </w:style>
+  <w:style w:type="paragraph" w:styleId="Heading3">
+    <w:name w:val="heading 3"/>
+    <w:basedOn w:val="Normal"/>
+    <w:next w:val="Normal"/>
+    <w:link w:val="Heading3Char"/>
+    <w:semiHidden/>
+    <w:unhideWhenUsed/>
+    <w:qFormat/>
+    <w:rsid w:val="008E5D60"/>
+    <w:pPr>
+      <w:keepNext/>
+      <w:spacing w:before="240" w:after="60"/>
+      <w:outlineLvl w:val="2"/>
+    </w:pPr>
+    <w:rPr>
+      <w:rFonts w:ascii="Aptos Display" w:hAnsi="Aptos Display" w:cs="Angsana New"/>
+      <w:b/>
+      <w:bCs/>
+      <w:sz w:val="26"/>
+      <w:szCs w:val="26"/>
+    </w:rPr>
+  </w:style>
   <w:style w:type="character" w:default="1" w:styleId="DefaultParagraphFont">
     <w:name w:val="Default Paragraph Font"/>
     <w:uiPriority w:val="1"/>
@@ -7370,6 +7210,20 @@
       <w:sz w:val="24"/>
       <w:szCs w:val="24"/>
       <w:lang w:val="vi-VN" w:bidi="ar-SA"/>
+    </w:rPr>
+  </w:style>
+  <w:style w:type="character" w:customStyle="1" w:styleId="Heading3Char">
+    <w:name w:val="Heading 3 Char"/>
+    <w:link w:val="Heading3"/>
+    <w:semiHidden/>
+    <w:rsid w:val="008E5D60"/>
+    <w:rPr>
+      <w:rFonts w:ascii="Aptos Display" w:eastAsia="Times New Roman" w:hAnsi="Aptos Display" w:cs="Angsana New"/>
+      <w:b/>
+      <w:bCs/>
+      <w:sz w:val="26"/>
+      <w:szCs w:val="26"/>
+      <w:lang w:bidi="ar-SA"/>
     </w:rPr>
   </w:style>
 </w:styles>

</xml_diff>